<commit_message>
puntos 5 y 6
</commit_message>
<xml_diff>
--- a/Informe Lab 5.docx
+++ b/Informe Lab 5.docx
@@ -1,11 +1,10 @@
 
 <file path=word/document.xml><?xml version="1.0" encoding="utf-8"?>
-<w:document xmlns:wpc="http://schemas.microsoft.com/office/word/2010/wordprocessingCanvas" xmlns:cx="http://schemas.microsoft.com/office/drawing/2014/chartex" xmlns:cx1="http://schemas.microsoft.com/office/drawing/2015/9/8/chartex" xmlns:cx2="http://schemas.microsoft.com/office/drawing/2015/10/21/chartex" xmlns:cx3="http://schemas.microsoft.com/office/drawing/2016/5/9/chartex" xmlns:cx4="http://schemas.microsoft.com/office/drawing/2016/5/10/chartex" xmlns:cx5="http://schemas.microsoft.com/office/drawing/2016/5/11/chartex" xmlns:cx6="http://schemas.microsoft.com/office/drawing/2016/5/12/chartex" xmlns:cx7="http://schemas.microsoft.com/office/drawing/2016/5/13/chartex" xmlns:cx8="http://schemas.microsoft.com/office/drawing/2016/5/14/chartex" xmlns:mc="http://schemas.openxmlformats.org/markup-compatibility/2006" xmlns:o="urn:schemas-microsoft-com:office:office" xmlns:r="http://schemas.openxmlformats.org/officeDocument/2006/relationships" xmlns:m="http://schemas.openxmlformats.org/officeDocument/2006/math" xmlns:v="urn:schemas-microsoft-com:vml" xmlns:wp14="http://schemas.microsoft.com/office/word/2010/wordprocessingDrawing" xmlns:wp="http://schemas.openxmlformats.org/drawingml/2006/wordprocessingDrawing" xmlns:w10="urn:schemas-microsoft-com:office:word" xmlns:w="http://schemas.openxmlformats.org/wordprocessingml/2006/main" xmlns:w14="http://schemas.microsoft.com/office/word/2010/wordml" xmlns:w15="http://schemas.microsoft.com/office/word/2012/wordml" xmlns:w16se="http://schemas.microsoft.com/office/word/2015/wordml/symex" xmlns:wpg="http://schemas.microsoft.com/office/word/2010/wordprocessingGroup" xmlns:wpi="http://schemas.microsoft.com/office/word/2010/wordprocessingInk" xmlns:wne="http://schemas.microsoft.com/office/word/2006/wordml" xmlns:wps="http://schemas.microsoft.com/office/word/2010/wordprocessingShape" mc:Ignorable="w14 w15 w16se wp14">
+<w:document xmlns:wpc="http://schemas.microsoft.com/office/word/2010/wordprocessingCanvas" xmlns:cx="http://schemas.microsoft.com/office/drawing/2014/chartex" xmlns:cx1="http://schemas.microsoft.com/office/drawing/2015/9/8/chartex" xmlns:cx2="http://schemas.microsoft.com/office/drawing/2015/10/21/chartex" xmlns:cx3="http://schemas.microsoft.com/office/drawing/2016/5/9/chartex" xmlns:cx4="http://schemas.microsoft.com/office/drawing/2016/5/10/chartex" xmlns:cx5="http://schemas.microsoft.com/office/drawing/2016/5/11/chartex" xmlns:mc="http://schemas.openxmlformats.org/markup-compatibility/2006" xmlns:o="urn:schemas-microsoft-com:office:office" xmlns:r="http://schemas.openxmlformats.org/officeDocument/2006/relationships" xmlns:m="http://schemas.openxmlformats.org/officeDocument/2006/math" xmlns:v="urn:schemas-microsoft-com:vml" xmlns:wp14="http://schemas.microsoft.com/office/word/2010/wordprocessingDrawing" xmlns:wp="http://schemas.openxmlformats.org/drawingml/2006/wordprocessingDrawing" xmlns:w10="urn:schemas-microsoft-com:office:word" xmlns:w="http://schemas.openxmlformats.org/wordprocessingml/2006/main" xmlns:w14="http://schemas.microsoft.com/office/word/2010/wordml" xmlns:w15="http://schemas.microsoft.com/office/word/2012/wordml" xmlns:w16se="http://schemas.microsoft.com/office/word/2015/wordml/symex" xmlns:wpg="http://schemas.microsoft.com/office/word/2010/wordprocessingGroup" xmlns:wpi="http://schemas.microsoft.com/office/word/2010/wordprocessingInk" xmlns:wne="http://schemas.microsoft.com/office/word/2006/wordml" xmlns:wps="http://schemas.microsoft.com/office/word/2010/wordprocessingShape" mc:Ignorable="w14 w15 w16se wp14">
   <w:body>
     <w:p>
       <w:pPr>
         <w:spacing w:line="276" w:lineRule="auto"/>
-        <w:jc w:val="center"/>
         <w:rPr>
           <w:rFonts w:ascii="Tahoma" w:hAnsi="Tahoma" w:cs="Tahoma"/>
           <w:b/>
@@ -22,7 +21,7 @@
           <w:szCs w:val="16"/>
         </w:rPr>
         <w:drawing>
-          <wp:anchor distT="0" distB="0" distL="114300" distR="114300" simplePos="0" relativeHeight="251659264" behindDoc="0" locked="0" layoutInCell="1" allowOverlap="1" wp14:anchorId="579DA55E" wp14:editId="55DDE927">
+          <wp:anchor distT="0" distB="0" distL="114300" distR="114300" simplePos="0" relativeHeight="251659264" behindDoc="0" locked="0" layoutInCell="1" allowOverlap="1" wp14:anchorId="16AA712A" wp14:editId="23C42463">
             <wp:simplePos x="0" y="0"/>
             <wp:positionH relativeFrom="margin">
               <wp:posOffset>3810</wp:posOffset>
@@ -90,7 +89,6 @@
     <w:p>
       <w:pPr>
         <w:spacing w:line="276" w:lineRule="auto"/>
-        <w:jc w:val="center"/>
         <w:rPr>
           <w:rFonts w:ascii="Tahoma" w:hAnsi="Tahoma" w:cs="Tahoma"/>
           <w:b/>
@@ -111,7 +109,6 @@
     <w:p>
       <w:pPr>
         <w:spacing w:line="276" w:lineRule="auto"/>
-        <w:jc w:val="center"/>
         <w:rPr>
           <w:rFonts w:ascii="Tahoma" w:hAnsi="Tahoma" w:cs="Tahoma"/>
           <w:b/>
@@ -131,7 +128,6 @@
     </w:p>
     <w:p>
       <w:pPr>
-        <w:jc w:val="center"/>
         <w:rPr>
           <w:rFonts w:ascii="Tahoma" w:hAnsi="Tahoma" w:cs="Tahoma"/>
           <w:b/>
@@ -152,7 +148,6 @@
     <w:p>
       <w:pPr>
         <w:spacing w:line="276" w:lineRule="auto"/>
-        <w:jc w:val="center"/>
         <w:rPr>
           <w:rFonts w:ascii="Tahoma" w:hAnsi="Tahoma" w:cs="Tahoma"/>
           <w:b/>
@@ -173,7 +168,6 @@
     <w:p>
       <w:pPr>
         <w:spacing w:line="276" w:lineRule="auto"/>
-        <w:jc w:val="center"/>
         <w:rPr>
           <w:rFonts w:ascii="Tahoma" w:hAnsi="Tahoma" w:cs="Tahoma"/>
           <w:b/>
@@ -198,7 +192,6 @@
     <w:p>
       <w:pPr>
         <w:spacing w:line="276" w:lineRule="auto"/>
-        <w:jc w:val="center"/>
         <w:rPr>
           <w:rFonts w:ascii="Tahoma" w:hAnsi="Tahoma" w:cs="Tahoma"/>
           <w:b/>
@@ -206,7 +199,6 @@
           <w:szCs w:val="16"/>
         </w:rPr>
       </w:pPr>
-      <w:proofErr w:type="spellStart"/>
       <w:r>
         <w:rPr>
           <w:rFonts w:ascii="Tahoma" w:hAnsi="Tahoma" w:cs="Tahoma"/>
@@ -214,22 +206,11 @@
           <w:sz w:val="16"/>
           <w:szCs w:val="16"/>
         </w:rPr>
-        <w:t>Asist</w:t>
-      </w:r>
-      <w:proofErr w:type="spellEnd"/>
-      <w:r>
-        <w:rPr>
-          <w:rFonts w:ascii="Tahoma" w:hAnsi="Tahoma" w:cs="Tahoma"/>
-          <w:b/>
-          <w:sz w:val="16"/>
-          <w:szCs w:val="16"/>
-        </w:rPr>
-        <w:t>. De laboratorio: Laura María Ruiz Gómez</w:t>
-      </w:r>
-    </w:p>
-    <w:p>
-      <w:pPr>
-        <w:jc w:val="center"/>
+        <w:t>Asist. De laboratorio: Laura María Ruiz Gómez</w:t>
+      </w:r>
+    </w:p>
+    <w:p>
+      <w:pPr>
         <w:rPr>
           <w:rFonts w:ascii="Tahoma" w:hAnsi="Tahoma" w:cs="Tahoma"/>
           <w:b/>
@@ -253,7 +234,6 @@
     </w:p>
     <w:p>
       <w:pPr>
-        <w:jc w:val="center"/>
         <w:rPr>
           <w:rFonts w:ascii="Tahoma" w:hAnsi="Tahoma" w:cs="Tahoma"/>
           <w:b/>
@@ -284,7 +264,6 @@
           </w:tcPr>
           <w:p>
             <w:pPr>
-              <w:jc w:val="both"/>
               <w:rPr>
                 <w:rFonts w:ascii="Tahoma" w:hAnsi="Tahoma" w:cs="Tahoma"/>
                 <w:sz w:val="22"/>
@@ -310,7 +289,6 @@
                 </w:tcPr>
                 <w:p>
                   <w:pPr>
-                    <w:jc w:val="center"/>
                     <w:rPr>
                       <w:rFonts w:ascii="Tahoma" w:hAnsi="Tahoma" w:cs="Tahoma"/>
                       <w:b/>
@@ -354,7 +332,6 @@
           </w:tbl>
           <w:p>
             <w:pPr>
-              <w:jc w:val="center"/>
               <w:rPr>
                 <w:rFonts w:ascii="Tahoma" w:hAnsi="Tahoma" w:cs="Tahoma"/>
                 <w:b/>
@@ -367,7 +344,6 @@
     </w:tbl>
     <w:p>
       <w:pPr>
-        <w:jc w:val="both"/>
         <w:rPr>
           <w:rFonts w:ascii="Tahoma" w:hAnsi="Tahoma" w:cs="Tahoma"/>
           <w:sz w:val="22"/>
@@ -400,6 +376,7 @@
           <w:szCs w:val="22"/>
         </w:rPr>
         <w:tab/>
+        <w:t xml:space="preserve">   José Daniel Fandiño</w:t>
       </w:r>
       <w:r>
         <w:rPr>
@@ -408,7 +385,7 @@
           <w:sz w:val="22"/>
           <w:szCs w:val="22"/>
         </w:rPr>
-        <w:t xml:space="preserve">   José Daniel Fandiño</w:t>
+        <w:tab/>
       </w:r>
       <w:r>
         <w:rPr>
@@ -427,25 +404,7 @@
           <w:szCs w:val="22"/>
         </w:rPr>
         <w:tab/>
-      </w:r>
-      <w:r>
-        <w:rPr>
-          <w:rFonts w:ascii="Tahoma" w:hAnsi="Tahoma" w:cs="Tahoma"/>
-          <w:b/>
-          <w:sz w:val="22"/>
-          <w:szCs w:val="22"/>
-        </w:rPr>
-        <w:tab/>
-        <w:t>Códigos: -</w:t>
-      </w:r>
-      <w:r>
-        <w:rPr>
-          <w:rFonts w:ascii="Tahoma" w:hAnsi="Tahoma" w:cs="Tahoma"/>
-          <w:b/>
-          <w:sz w:val="22"/>
-          <w:szCs w:val="22"/>
-        </w:rPr>
-        <w:t>201423487</w:t>
+        <w:t>Códigos: -201423487</w:t>
       </w:r>
       <w:r>
         <w:rPr>
@@ -479,25 +438,7 @@
           <w:sz w:val="22"/>
           <w:szCs w:val="22"/>
         </w:rPr>
-        <w:t>Juan Sebastián Cardona</w:t>
-      </w:r>
-      <w:r>
-        <w:rPr>
-          <w:rFonts w:ascii="Tahoma" w:hAnsi="Tahoma" w:cs="Tahoma"/>
-          <w:b/>
-          <w:sz w:val="22"/>
-          <w:szCs w:val="22"/>
-        </w:rPr>
-        <w:t xml:space="preserve">                                      -</w:t>
-      </w:r>
-      <w:r>
-        <w:rPr>
-          <w:rFonts w:ascii="Tahoma" w:hAnsi="Tahoma" w:cs="Tahoma"/>
-          <w:b/>
-          <w:sz w:val="22"/>
-          <w:szCs w:val="22"/>
-        </w:rPr>
-        <w:t>20142</w:t>
+        <w:t>Juan Sebastián Cardona                                      -20142</w:t>
       </w:r>
     </w:p>
     <w:p>
@@ -507,7 +448,6 @@
           <w:ilvl w:val="0"/>
           <w:numId w:val="5"/>
         </w:numPr>
-        <w:jc w:val="both"/>
         <w:rPr>
           <w:rFonts w:ascii="Tahoma" w:hAnsi="Tahoma" w:cs="Tahoma"/>
           <w:b/>
@@ -527,23 +467,21 @@
       <w:pPr>
         <w:pStyle w:val="Prrafodelista"/>
         <w:ind w:left="720"/>
-        <w:jc w:val="both"/>
-        <w:rPr>
-          <w:rFonts w:ascii="Tahoma" w:hAnsi="Tahoma" w:cs="Tahoma"/>
-          <w:sz w:val="22"/>
-        </w:rPr>
-      </w:pPr>
-      <w:r>
-        <w:rPr>
-          <w:rFonts w:ascii="Tahoma" w:hAnsi="Tahoma" w:cs="Tahoma"/>
-          <w:sz w:val="22"/>
-        </w:rPr>
-        <w:t>Mediante pruebas de carga se verificó hasta cuantas conexiones podía soportar el servidor y se estableció el número máximo de conexiones en el valor máximo en donde las pruebas no tenían error. En nuestro caso eso fue alrededor de 500.</w:t>
-      </w:r>
-    </w:p>
-    <w:p>
-      <w:pPr>
-        <w:jc w:val="both"/>
+        <w:rPr>
+          <w:rFonts w:ascii="Tahoma" w:hAnsi="Tahoma" w:cs="Tahoma"/>
+          <w:sz w:val="22"/>
+        </w:rPr>
+      </w:pPr>
+      <w:r>
+        <w:rPr>
+          <w:rFonts w:ascii="Tahoma" w:hAnsi="Tahoma" w:cs="Tahoma"/>
+          <w:sz w:val="22"/>
+        </w:rPr>
+        <w:t>Mediante pruebas de carga se verificó hasta cuantas conexiones podía soportar el servidor y se estableció el número máximo de conexiones en el valor máximo en donde las pruebas no tenían error. En nuestro caso eso fue alrededor de 550.</w:t>
+      </w:r>
+    </w:p>
+    <w:p>
+      <w:pPr>
         <w:rPr>
           <w:rFonts w:ascii="Tahoma" w:hAnsi="Tahoma" w:cs="Tahoma"/>
           <w:b/>
@@ -558,7 +496,6 @@
           <w:ilvl w:val="0"/>
           <w:numId w:val="5"/>
         </w:numPr>
-        <w:jc w:val="both"/>
         <w:rPr>
           <w:rFonts w:ascii="Tahoma" w:hAnsi="Tahoma" w:cs="Tahoma"/>
           <w:b/>
@@ -589,137 +526,17 @@
       <w:pPr>
         <w:pStyle w:val="Prrafodelista"/>
         <w:ind w:left="720"/>
-        <w:jc w:val="both"/>
-        <w:rPr>
-          <w:rFonts w:ascii="Tahoma" w:hAnsi="Tahoma" w:cs="Tahoma"/>
-          <w:sz w:val="22"/>
-        </w:rPr>
-      </w:pPr>
-      <w:r>
-        <w:rPr>
-          <w:rFonts w:ascii="Tahoma" w:hAnsi="Tahoma" w:cs="Tahoma"/>
-          <w:sz w:val="22"/>
-        </w:rPr>
-        <w:t>Inicialmente al buffer le pusimos 8KB pues es</w:t>
-      </w:r>
-      <w:r>
-        <w:rPr>
-          <w:rFonts w:ascii="Tahoma" w:hAnsi="Tahoma" w:cs="Tahoma"/>
-          <w:sz w:val="22"/>
-        </w:rPr>
-        <w:t xml:space="preserve"> el valor por defecto*</w:t>
-      </w:r>
-      <w:r>
-        <w:rPr>
-          <w:rFonts w:ascii="Tahoma" w:hAnsi="Tahoma" w:cs="Tahoma"/>
-          <w:sz w:val="22"/>
-        </w:rPr>
-        <w:t>. Así, al probar con el 10% de dicho tamaño (es decir, 800Bytes) obtuvimos un tiempo de descarga</w:t>
-      </w:r>
-      <w:r>
-        <w:rPr>
-          <w:rFonts w:ascii="Tahoma" w:hAnsi="Tahoma" w:cs="Tahoma"/>
-          <w:sz w:val="22"/>
-        </w:rPr>
-        <w:t xml:space="preserve"> del archivo grande</w:t>
-      </w:r>
-      <w:r>
-        <w:rPr>
-          <w:rFonts w:ascii="Tahoma" w:hAnsi="Tahoma" w:cs="Tahoma"/>
-          <w:sz w:val="22"/>
-        </w:rPr>
-        <w:t xml:space="preserve"> de 268</w:t>
-      </w:r>
-      <w:r>
-        <w:rPr>
-          <w:rFonts w:ascii="Tahoma" w:hAnsi="Tahoma" w:cs="Tahoma"/>
-          <w:sz w:val="22"/>
-        </w:rPr>
-        <w:t xml:space="preserve"> segundos. Al aumentarlo al 500% (40KB) obtuvimos un tiempo de descarga</w:t>
-      </w:r>
-      <w:r>
-        <w:rPr>
-          <w:rFonts w:ascii="Tahoma" w:hAnsi="Tahoma" w:cs="Tahoma"/>
-          <w:sz w:val="22"/>
-        </w:rPr>
-        <w:t xml:space="preserve"> del mismo archivo</w:t>
-      </w:r>
-      <w:r>
-        <w:rPr>
-          <w:rFonts w:ascii="Tahoma" w:hAnsi="Tahoma" w:cs="Tahoma"/>
-          <w:sz w:val="22"/>
-        </w:rPr>
-        <w:t xml:space="preserve"> de </w:t>
-      </w:r>
-      <w:r>
-        <w:rPr>
-          <w:rFonts w:ascii="Tahoma" w:hAnsi="Tahoma" w:cs="Tahoma"/>
-          <w:sz w:val="22"/>
-        </w:rPr>
-        <w:t>261</w:t>
-      </w:r>
-      <w:r>
-        <w:rPr>
-          <w:rFonts w:ascii="Tahoma" w:hAnsi="Tahoma" w:cs="Tahoma"/>
-          <w:sz w:val="22"/>
-        </w:rPr>
-        <w:t xml:space="preserve"> segundos, </w:t>
-      </w:r>
-      <w:r>
-        <w:rPr>
-          <w:rFonts w:ascii="Tahoma" w:hAnsi="Tahoma" w:cs="Tahoma"/>
-          <w:sz w:val="22"/>
-        </w:rPr>
-        <w:t>7</w:t>
-      </w:r>
-      <w:r>
-        <w:rPr>
-          <w:rFonts w:ascii="Tahoma" w:hAnsi="Tahoma" w:cs="Tahoma"/>
-          <w:sz w:val="22"/>
-        </w:rPr>
-        <w:t xml:space="preserve"> segundos </w:t>
-      </w:r>
-      <w:r>
-        <w:rPr>
-          <w:rFonts w:ascii="Tahoma" w:hAnsi="Tahoma" w:cs="Tahoma"/>
-          <w:sz w:val="22"/>
-        </w:rPr>
-        <w:t>menos</w:t>
-      </w:r>
-      <w:r>
-        <w:rPr>
-          <w:rFonts w:ascii="Tahoma" w:hAnsi="Tahoma" w:cs="Tahoma"/>
-          <w:sz w:val="22"/>
-        </w:rPr>
-        <w:t xml:space="preserve">. También observamos que en consola para el caso del 10% los paquetes llegaban </w:t>
-      </w:r>
-      <w:r>
-        <w:rPr>
-          <w:rFonts w:ascii="Tahoma" w:hAnsi="Tahoma" w:cs="Tahoma"/>
-          <w:sz w:val="22"/>
-        </w:rPr>
-        <w:t xml:space="preserve">a una velocidad constante mientras que en el de 500% al inicio llegaban muy rápido pero luego se volvían </w:t>
-      </w:r>
-      <w:r>
-        <w:rPr>
-          <w:rFonts w:ascii="Tahoma" w:hAnsi="Tahoma" w:cs="Tahoma"/>
-          <w:sz w:val="22"/>
-        </w:rPr>
-        <w:t>más</w:t>
-      </w:r>
-      <w:r>
-        <w:rPr>
-          <w:rFonts w:ascii="Tahoma" w:hAnsi="Tahoma" w:cs="Tahoma"/>
-          <w:sz w:val="22"/>
-        </w:rPr>
-        <w:t xml:space="preserve"> lentos. Así, es bueno tener más buffer para mayor velocidad en un inicio, pero luego puede generar latencia. </w:t>
-      </w:r>
-      <w:r>
-        <w:rPr>
-          <w:rFonts w:ascii="Tahoma" w:hAnsi="Tahoma" w:cs="Tahoma"/>
-          <w:sz w:val="22"/>
-        </w:rPr>
-        <w:t>En nuestro caso, como vimos que se mejoraba, decidimos subirlo a 40KB.</w:t>
+        <w:rPr>
+          <w:rFonts w:ascii="Tahoma" w:hAnsi="Tahoma" w:cs="Tahoma"/>
+          <w:sz w:val="22"/>
+        </w:rPr>
+      </w:pPr>
+      <w:r>
+        <w:rPr>
+          <w:rFonts w:ascii="Tahoma" w:hAnsi="Tahoma" w:cs="Tahoma"/>
+          <w:sz w:val="22"/>
+        </w:rPr>
+        <w:t>Inicialmente al buffer le pusimos 8KB pues es el valor por defecto*. Así, al probar con el 10% de dicho tamaño (es decir, 800Bytes) obtuvimos un tiempo de descarga del archivo grande de 268 segundos. Al aumentarlo al 500% (40KB) obtuvimos un tiempo de descarga del mismo archivo de 261 segundos, 7 segundos menos. También observamos que en consola para el caso del 10% los paquetes llegaban a una velocidad constante mientras que en el de 500% al inicio llegaban muy rápido pero luego se volvían más lentos. Así, es bueno tener más buffer para mayor velocidad en un inicio, pero luego puede generar latencia. En nuestro caso, como vimos que se mejoraba, decidimos subirlo a 40KB.</w:t>
       </w:r>
     </w:p>
     <w:p>
@@ -748,7 +565,6 @@
     </w:p>
     <w:p>
       <w:pPr>
-        <w:jc w:val="both"/>
         <w:rPr>
           <w:rFonts w:ascii="Tahoma" w:hAnsi="Tahoma" w:cs="Tahoma"/>
           <w:b/>
@@ -763,7 +579,6 @@
           <w:ilvl w:val="0"/>
           <w:numId w:val="5"/>
         </w:numPr>
-        <w:jc w:val="both"/>
         <w:rPr>
           <w:rFonts w:ascii="Tahoma" w:hAnsi="Tahoma" w:cs="Tahoma"/>
           <w:b/>
@@ -783,7 +598,6 @@
       <w:pPr>
         <w:pStyle w:val="Prrafodelista"/>
         <w:ind w:left="720"/>
-        <w:jc w:val="both"/>
         <w:rPr>
           <w:rFonts w:ascii="Tahoma" w:hAnsi="Tahoma" w:cs="Tahoma"/>
           <w:sz w:val="22"/>
@@ -801,42 +615,7 @@
           <w:rFonts w:ascii="Tahoma" w:hAnsi="Tahoma" w:cs="Tahoma"/>
           <w:sz w:val="22"/>
         </w:rPr>
-        <w:t xml:space="preserve"> un inicio elegimos partir los archivos en paquetes de 8KB. Al transferir un archivo con el 10% de dicho tamaño (es decir, 800Bytes), obtuv</w:t>
-      </w:r>
-      <w:r>
-        <w:rPr>
-          <w:rFonts w:ascii="Tahoma" w:hAnsi="Tahoma" w:cs="Tahoma"/>
-          <w:sz w:val="22"/>
-        </w:rPr>
-        <w:t>imos un tiemp</w:t>
-      </w:r>
-      <w:r>
-        <w:rPr>
-          <w:rFonts w:ascii="Tahoma" w:hAnsi="Tahoma" w:cs="Tahoma"/>
-          <w:sz w:val="22"/>
-        </w:rPr>
-        <w:t>o de descarga de 66</w:t>
-      </w:r>
-      <w:r>
-        <w:rPr>
-          <w:rFonts w:ascii="Tahoma" w:hAnsi="Tahoma" w:cs="Tahoma"/>
-          <w:sz w:val="22"/>
-        </w:rPr>
-        <w:t xml:space="preserve"> segundos. Al hacerlo con el 200% (16KB), obtuvimos un tiempo de descarga de </w:t>
-      </w:r>
-      <w:r>
-        <w:rPr>
-          <w:rFonts w:ascii="Tahoma" w:hAnsi="Tahoma" w:cs="Tahoma"/>
-          <w:sz w:val="22"/>
-        </w:rPr>
-        <w:t>107</w:t>
-      </w:r>
-      <w:r>
-        <w:rPr>
-          <w:rFonts w:ascii="Tahoma" w:hAnsi="Tahoma" w:cs="Tahoma"/>
-          <w:sz w:val="22"/>
-        </w:rPr>
-        <w:t xml:space="preserve">segundos. Al ser más pequeños los paquetes se mandan más rápido pues el TCP por debajo debe manejar pocos bytes y así hay menor </w:t>
+        <w:t xml:space="preserve"> un inicio elegimos partir los archivos en paquetes de 8KB. Al transferir un archivo con el 10% de dicho tamaño (es decir, 800Bytes), obtuvimos un tiempo de descarga de 66 segundos. Al hacerlo con el 200% (16KB), obtuvimos un tiempo de descarga de 107segundos. Al ser más pequeños los paquetes se mandan más rápido pues el TCP por debajo debe manejar pocos bytes y así hay menor </w:t>
       </w:r>
       <w:r>
         <w:rPr>
@@ -844,21 +623,13 @@
           <w:sz w:val="22"/>
         </w:rPr>
         <w:lastRenderedPageBreak/>
-        <w:t>probabilidad de error, y aún si llegase a haber errores reenviar el paquete no le cuesta mucho trabajo. Por el contrario, con un paquete muy grande TCP por debajo igual lo debe partir en paquetes más pequeños y asegurarse de que todos llegaron bien antes de seguir con el siguiente paquete, aumentando la latencia. Es mejor entonces quedarse con algo pequeño, pero no tanto porque igual puede ser contraproducente (pues cada paquete debe llevar su dirección y entre más paquetes en</w:t>
-      </w:r>
-      <w:r>
-        <w:rPr>
-          <w:rFonts w:ascii="Tahoma" w:hAnsi="Tahoma" w:cs="Tahoma"/>
-          <w:sz w:val="22"/>
-        </w:rPr>
-        <w:t>tonces se transmite más datos). Para saber si valía la pena cambiarlo, comparamos también el tiempo de paquetes de 8KB y obtuvimos que se demora 89 segundos. Así, decidimos cambiar el tamaño de los paquetes a 2KB.</w:t>
-      </w:r>
-    </w:p>
-    <w:p>
-      <w:pPr>
-        <w:pStyle w:val="Prrafodelista"/>
-        <w:ind w:left="720"/>
-        <w:jc w:val="both"/>
+        <w:t>probabilidad de error, y aún si llegase a haber errores reenviar el paquete no le cuesta mucho trabajo. Por el contrario, con un paquete muy grande TCP por debajo igual lo debe partir en paquetes más pequeños y asegurarse de que todos llegaron bien antes de seguir con el siguiente paquete, aumentando la latencia. Es mejor entonces quedarse con algo pequeño, pero no tanto porque igual puede ser contraproducente (pues cada paquete debe llevar su dirección y entre más paquetes entonces se transmite más datos). Para saber si valía la pena cambiarlo, comparamos también el tiempo de paquetes de 8KB y obtuvimos que se demora 89 segundos. Así, decidimos cambiar el tamaño de los paquetes a 2KB.</w:t>
+      </w:r>
+    </w:p>
+    <w:p>
+      <w:pPr>
+        <w:pStyle w:val="Prrafodelista"/>
+        <w:ind w:left="720"/>
         <w:rPr>
           <w:rFonts w:ascii="Tahoma" w:hAnsi="Tahoma" w:cs="Tahoma"/>
           <w:b/>
@@ -873,7 +644,6 @@
           <w:ilvl w:val="0"/>
           <w:numId w:val="5"/>
         </w:numPr>
-        <w:jc w:val="both"/>
         <w:rPr>
           <w:rFonts w:ascii="Tahoma" w:hAnsi="Tahoma" w:cs="Tahoma"/>
           <w:b/>
@@ -917,32 +687,17 @@
       <w:pPr>
         <w:pStyle w:val="Prrafodelista"/>
         <w:ind w:left="720"/>
-        <w:jc w:val="both"/>
-        <w:rPr>
-          <w:rFonts w:ascii="Tahoma" w:hAnsi="Tahoma" w:cs="Tahoma"/>
-          <w:sz w:val="22"/>
-        </w:rPr>
-      </w:pPr>
-      <w:r>
-        <w:rPr>
-          <w:rFonts w:ascii="Tahoma" w:hAnsi="Tahoma" w:cs="Tahoma"/>
-          <w:sz w:val="22"/>
-        </w:rPr>
-        <w:t>Se realizarán algunos casos para ver la diferencia. Todos se compararán con el caso de igual importancia (tiempo=latencia=ancho de banda</w:t>
-      </w:r>
-      <w:r>
-        <w:rPr>
-          <w:rFonts w:ascii="Tahoma" w:hAnsi="Tahoma" w:cs="Tahoma"/>
-          <w:sz w:val="22"/>
-        </w:rPr>
-        <w:t>, caso base</w:t>
-      </w:r>
-      <w:r>
-        <w:rPr>
-          <w:rFonts w:ascii="Tahoma" w:hAnsi="Tahoma" w:cs="Tahoma"/>
-          <w:sz w:val="22"/>
-        </w:rPr>
-        <w:t>). Casos:</w:t>
+        <w:rPr>
+          <w:rFonts w:ascii="Tahoma" w:hAnsi="Tahoma" w:cs="Tahoma"/>
+          <w:sz w:val="22"/>
+        </w:rPr>
+      </w:pPr>
+      <w:r>
+        <w:rPr>
+          <w:rFonts w:ascii="Tahoma" w:hAnsi="Tahoma" w:cs="Tahoma"/>
+          <w:sz w:val="22"/>
+        </w:rPr>
+        <w:t>Se realizarán algunos casos para ver la diferencia. Todos se compararán con el caso de igual importancia (tiempo=latencia=ancho de banda, caso base). Casos:</w:t>
       </w:r>
     </w:p>
     <w:p>
@@ -952,7 +707,6 @@
           <w:ilvl w:val="0"/>
           <w:numId w:val="1"/>
         </w:numPr>
-        <w:jc w:val="both"/>
         <w:rPr>
           <w:rFonts w:ascii="Tahoma" w:hAnsi="Tahoma" w:cs="Tahoma"/>
           <w:b/>
@@ -980,35 +734,7 @@
           <w:rFonts w:ascii="Tahoma" w:hAnsi="Tahoma" w:cs="Tahoma"/>
           <w:sz w:val="22"/>
         </w:rPr>
-        <w:t xml:space="preserve">Observamos que los paquetes se descargan a distintas velocidades y que la descarga se demora </w:t>
-      </w:r>
-      <w:r>
-        <w:rPr>
-          <w:rFonts w:ascii="Tahoma" w:hAnsi="Tahoma" w:cs="Tahoma"/>
-          <w:sz w:val="22"/>
-        </w:rPr>
-        <w:t>2</w:t>
-      </w:r>
-      <w:r>
-        <w:rPr>
-          <w:rFonts w:ascii="Tahoma" w:hAnsi="Tahoma" w:cs="Tahoma"/>
-          <w:sz w:val="22"/>
-        </w:rPr>
-        <w:t>1</w:t>
-      </w:r>
-      <w:r>
-        <w:rPr>
-          <w:rFonts w:ascii="Tahoma" w:hAnsi="Tahoma" w:cs="Tahoma"/>
-          <w:sz w:val="22"/>
-        </w:rPr>
-        <w:t>0</w:t>
-      </w:r>
-      <w:r>
-        <w:rPr>
-          <w:rFonts w:ascii="Tahoma" w:hAnsi="Tahoma" w:cs="Tahoma"/>
-          <w:sz w:val="22"/>
-        </w:rPr>
-        <w:t>.</w:t>
+        <w:t>Observamos que los paquetes se descargan a distintas velocidades y que la descarga se demora 210.</w:t>
       </w:r>
     </w:p>
     <w:p>
@@ -1018,7 +744,6 @@
           <w:ilvl w:val="0"/>
           <w:numId w:val="1"/>
         </w:numPr>
-        <w:jc w:val="both"/>
         <w:rPr>
           <w:rFonts w:ascii="Tahoma" w:hAnsi="Tahoma" w:cs="Tahoma"/>
           <w:b/>
@@ -1038,21 +763,7 @@
           <w:rFonts w:ascii="Tahoma" w:hAnsi="Tahoma" w:cs="Tahoma"/>
           <w:sz w:val="22"/>
         </w:rPr>
-        <w:t>Aquí observamos que la descarga se realiza igual al caso base. Lo que cambia es que el tiempo de conexión disminuye</w:t>
-      </w:r>
-      <w:r>
-        <w:rPr>
-          <w:rFonts w:ascii="Tahoma" w:hAnsi="Tahoma" w:cs="Tahoma"/>
-          <w:sz w:val="22"/>
-        </w:rPr>
-        <w:t>, es decir, si el usuario dura inactivo se desconectará más rápidamente</w:t>
-      </w:r>
-      <w:r>
-        <w:rPr>
-          <w:rFonts w:ascii="Tahoma" w:hAnsi="Tahoma" w:cs="Tahoma"/>
-          <w:sz w:val="22"/>
-        </w:rPr>
-        <w:t>.</w:t>
+        <w:t>Aquí observamos que la descarga se realiza igual al caso base. Lo que cambia es que el tiempo de conexión disminuye, es decir, si el usuario dura inactivo se desconectará más rápidamente.</w:t>
       </w:r>
     </w:p>
     <w:p>
@@ -1062,7 +773,6 @@
           <w:ilvl w:val="0"/>
           <w:numId w:val="1"/>
         </w:numPr>
-        <w:jc w:val="both"/>
         <w:rPr>
           <w:rFonts w:ascii="Tahoma" w:hAnsi="Tahoma" w:cs="Tahoma"/>
           <w:b/>
@@ -1082,56 +792,7 @@
           <w:rFonts w:ascii="Tahoma" w:hAnsi="Tahoma" w:cs="Tahoma"/>
           <w:sz w:val="22"/>
         </w:rPr>
-        <w:t xml:space="preserve">Aquí observamos que durante la descarga los paquetes se </w:t>
-      </w:r>
-      <w:r>
-        <w:rPr>
-          <w:rFonts w:ascii="Tahoma" w:hAnsi="Tahoma" w:cs="Tahoma"/>
-          <w:sz w:val="22"/>
-        </w:rPr>
-        <w:t>bajaban</w:t>
-      </w:r>
-      <w:r>
-        <w:rPr>
-          <w:rFonts w:ascii="Tahoma" w:hAnsi="Tahoma" w:cs="Tahoma"/>
-          <w:sz w:val="22"/>
-        </w:rPr>
-        <w:t xml:space="preserve"> </w:t>
-      </w:r>
-      <w:r>
-        <w:rPr>
-          <w:rFonts w:ascii="Tahoma" w:hAnsi="Tahoma" w:cs="Tahoma"/>
-          <w:sz w:val="22"/>
-        </w:rPr>
-        <w:t xml:space="preserve">con una velocidad consistente. Es decir, los paquetes se imprimían en consola a la misma velocidad, no como el caso base donde a veces iba más rápido y otras más lento. </w:t>
-      </w:r>
-      <w:r>
-        <w:rPr>
-          <w:rFonts w:ascii="Tahoma" w:hAnsi="Tahoma" w:cs="Tahoma"/>
-          <w:sz w:val="22"/>
-        </w:rPr>
-        <w:t>Además,</w:t>
-      </w:r>
-      <w:r>
-        <w:rPr>
-          <w:rFonts w:ascii="Tahoma" w:hAnsi="Tahoma" w:cs="Tahoma"/>
-          <w:sz w:val="22"/>
-        </w:rPr>
-        <w:t xml:space="preserve"> se demoró </w:t>
-      </w:r>
-      <w:r>
-        <w:rPr>
-          <w:rFonts w:ascii="Tahoma" w:hAnsi="Tahoma" w:cs="Tahoma"/>
-          <w:sz w:val="22"/>
-        </w:rPr>
-        <w:t>179</w:t>
-      </w:r>
-      <w:r>
-        <w:rPr>
-          <w:rFonts w:ascii="Tahoma" w:hAnsi="Tahoma" w:cs="Tahoma"/>
-          <w:sz w:val="22"/>
-        </w:rPr>
-        <w:t xml:space="preserve"> segundos.</w:t>
+        <w:t>Aquí observamos que durante la descarga los paquetes se bajaban con una velocidad consistente. Es decir, los paquetes se imprimían en consola a la misma velocidad, no como el caso base donde a veces iba más rápido y otras más lento. Además, se demoró 179 segundos.</w:t>
       </w:r>
     </w:p>
     <w:p>
@@ -1141,62 +802,31 @@
           <w:ilvl w:val="0"/>
           <w:numId w:val="1"/>
         </w:numPr>
-        <w:jc w:val="both"/>
-        <w:rPr>
-          <w:rFonts w:ascii="Tahoma" w:hAnsi="Tahoma" w:cs="Tahoma"/>
-          <w:b/>
-          <w:sz w:val="22"/>
-        </w:rPr>
-      </w:pPr>
-      <w:r>
-        <w:rPr>
-          <w:rFonts w:ascii="Tahoma" w:hAnsi="Tahoma" w:cs="Tahoma"/>
-          <w:b/>
-          <w:sz w:val="22"/>
-        </w:rPr>
-        <w:t>ancho de banda&gt;(tiempo=latencia):</w:t>
-      </w:r>
-      <w:r>
-        <w:rPr>
-          <w:rFonts w:ascii="Tahoma" w:hAnsi="Tahoma" w:cs="Tahoma"/>
-          <w:b/>
-          <w:sz w:val="22"/>
-        </w:rPr>
-        <w:t xml:space="preserve"> </w:t>
-      </w:r>
-      <w:r>
-        <w:rPr>
-          <w:rFonts w:ascii="Tahoma" w:hAnsi="Tahoma" w:cs="Tahoma"/>
-          <w:sz w:val="22"/>
-        </w:rPr>
-        <w:t>Aquí observamos que durante la descarga</w:t>
-      </w:r>
-      <w:r>
-        <w:rPr>
-          <w:rFonts w:ascii="Tahoma" w:hAnsi="Tahoma" w:cs="Tahoma"/>
-          <w:sz w:val="22"/>
-        </w:rPr>
-        <w:t xml:space="preserve"> los paquetes van un poco más lento respecto al caso base, lo cual se ve reflejado</w:t>
-      </w:r>
-      <w:r>
-        <w:rPr>
-          <w:rFonts w:ascii="Tahoma" w:hAnsi="Tahoma" w:cs="Tahoma"/>
-          <w:sz w:val="22"/>
-        </w:rPr>
-        <w:t xml:space="preserve"> en el tiempo de descarga de 205</w:t>
-      </w:r>
-      <w:r>
-        <w:rPr>
-          <w:rFonts w:ascii="Tahoma" w:hAnsi="Tahoma" w:cs="Tahoma"/>
-          <w:sz w:val="22"/>
-        </w:rPr>
-        <w:t xml:space="preserve"> segundos.</w:t>
+        <w:rPr>
+          <w:rFonts w:ascii="Tahoma" w:hAnsi="Tahoma" w:cs="Tahoma"/>
+          <w:b/>
+          <w:sz w:val="22"/>
+        </w:rPr>
+      </w:pPr>
+      <w:r>
+        <w:rPr>
+          <w:rFonts w:ascii="Tahoma" w:hAnsi="Tahoma" w:cs="Tahoma"/>
+          <w:b/>
+          <w:sz w:val="22"/>
+        </w:rPr>
+        <w:t xml:space="preserve">ancho de banda&gt;(tiempo=latencia): </w:t>
+      </w:r>
+      <w:r>
+        <w:rPr>
+          <w:rFonts w:ascii="Tahoma" w:hAnsi="Tahoma" w:cs="Tahoma"/>
+          <w:sz w:val="22"/>
+        </w:rPr>
+        <w:t>Aquí observamos que durante la descarga los paquetes van un poco más lento respecto al caso base, lo cual se ve reflejado en el tiempo de descarga de 205 segundos.</w:t>
       </w:r>
     </w:p>
     <w:p>
       <w:pPr>
         <w:ind w:left="708"/>
-        <w:jc w:val="both"/>
         <w:rPr>
           <w:rFonts w:ascii="Tahoma" w:hAnsi="Tahoma" w:cs="Tahoma"/>
           <w:sz w:val="22"/>
@@ -1212,17 +842,15 @@
     </w:p>
     <w:p>
       <w:pPr>
-        <w:jc w:val="both"/>
-        <w:rPr>
-          <w:rFonts w:ascii="Tahoma" w:hAnsi="Tahoma" w:cs="Tahoma"/>
-          <w:b/>
-          <w:sz w:val="22"/>
-        </w:rPr>
-      </w:pPr>
-    </w:p>
-    <w:p>
-      <w:pPr>
-        <w:jc w:val="both"/>
+        <w:rPr>
+          <w:rFonts w:ascii="Tahoma" w:hAnsi="Tahoma" w:cs="Tahoma"/>
+          <w:b/>
+          <w:sz w:val="22"/>
+        </w:rPr>
+      </w:pPr>
+    </w:p>
+    <w:p>
+      <w:pPr>
         <w:rPr>
           <w:rFonts w:ascii="Tahoma" w:hAnsi="Tahoma" w:cs="Tahoma"/>
           <w:b/>
@@ -1237,7 +865,6 @@
           <w:ilvl w:val="0"/>
           <w:numId w:val="5"/>
         </w:numPr>
-        <w:jc w:val="both"/>
         <w:rPr>
           <w:rFonts w:ascii="Tahoma" w:hAnsi="Tahoma" w:cs="Tahoma"/>
           <w:b/>
@@ -1287,7 +914,1126 @@
     </w:p>
     <w:p>
       <w:pPr>
-        <w:jc w:val="both"/>
+        <w:pStyle w:val="Prrafodelista"/>
+        <w:ind w:left="720"/>
+        <w:rPr>
+          <w:rFonts w:ascii="Tahoma" w:hAnsi="Tahoma" w:cs="Tahoma"/>
+          <w:b/>
+          <w:sz w:val="22"/>
+        </w:rPr>
+      </w:pPr>
+    </w:p>
+    <w:p>
+      <w:pPr>
+        <w:pStyle w:val="Prrafodelista"/>
+        <w:ind w:left="720"/>
+        <w:rPr>
+          <w:rFonts w:ascii="Tahoma" w:hAnsi="Tahoma" w:cs="Tahoma"/>
+          <w:sz w:val="22"/>
+        </w:rPr>
+      </w:pPr>
+      <w:r>
+        <w:rPr>
+          <w:rFonts w:ascii="Tahoma" w:hAnsi="Tahoma" w:cs="Tahoma"/>
+          <w:sz w:val="22"/>
+        </w:rPr>
+        <w:t>Para cada conjunto de pruebas se usó JMeter, el cual nos permitía enviar una cierta cantidad de hilos para hacer pruebas de carga, además de permitirnos modificar un rampup el cual nos permitía realizar pruebas de concurrencia, y nos mandaba el tiempo que se demoraba haciendo la conexión, indicándonos el porcentaje de error de este proceso, lo que nos permitió hacer las pruebas de desempeño.</w:t>
+      </w:r>
+    </w:p>
+    <w:p>
+      <w:pPr>
+        <w:pStyle w:val="Prrafodelista"/>
+        <w:ind w:left="720"/>
+        <w:rPr>
+          <w:rFonts w:ascii="Tahoma" w:hAnsi="Tahoma" w:cs="Tahoma"/>
+          <w:sz w:val="22"/>
+        </w:rPr>
+      </w:pPr>
+    </w:p>
+    <w:p>
+      <w:pPr>
+        <w:pStyle w:val="Prrafodelista"/>
+        <w:ind w:left="720"/>
+        <w:rPr>
+          <w:rFonts w:ascii="Tahoma" w:hAnsi="Tahoma" w:cs="Tahoma"/>
+          <w:sz w:val="22"/>
+        </w:rPr>
+      </w:pPr>
+      <w:r>
+        <w:rPr>
+          <w:rFonts w:ascii="Tahoma" w:hAnsi="Tahoma" w:cs="Tahoma"/>
+          <w:sz w:val="22"/>
+        </w:rPr>
+        <w:t>Las pruebas se hicieron en 2 tandas pruebas con un rampup de 1 segundo y pruebas con un rampup de 3 segundos.</w:t>
+      </w:r>
+    </w:p>
+    <w:p>
+      <w:pPr>
+        <w:pStyle w:val="Prrafodelista"/>
+        <w:ind w:left="720"/>
+        <w:rPr>
+          <w:rFonts w:ascii="Tahoma" w:hAnsi="Tahoma" w:cs="Tahoma"/>
+          <w:sz w:val="22"/>
+        </w:rPr>
+      </w:pPr>
+    </w:p>
+    <w:p>
+      <w:pPr>
+        <w:pStyle w:val="Prrafodelista"/>
+        <w:ind w:left="720"/>
+        <w:rPr>
+          <w:rFonts w:ascii="Tahoma" w:hAnsi="Tahoma" w:cs="Tahoma"/>
+          <w:sz w:val="22"/>
+        </w:rPr>
+      </w:pPr>
+      <w:r>
+        <w:rPr>
+          <w:rFonts w:ascii="Tahoma" w:hAnsi="Tahoma" w:cs="Tahoma"/>
+          <w:sz w:val="22"/>
+        </w:rPr>
+        <w:lastRenderedPageBreak/>
+        <w:t>A continuación, se anexarán los resultados.</w:t>
+      </w:r>
+    </w:p>
+    <w:p>
+      <w:pPr>
+        <w:pStyle w:val="Prrafodelista"/>
+        <w:ind w:left="720"/>
+        <w:rPr>
+          <w:rFonts w:ascii="Tahoma" w:hAnsi="Tahoma" w:cs="Tahoma"/>
+          <w:b/>
+          <w:sz w:val="22"/>
+        </w:rPr>
+      </w:pPr>
+      <w:r>
+        <w:rPr>
+          <w:rFonts w:ascii="Tahoma" w:hAnsi="Tahoma" w:cs="Tahoma"/>
+          <w:b/>
+          <w:sz w:val="22"/>
+        </w:rPr>
+        <w:t>Pruebas RampUp 1</w:t>
+      </w:r>
+    </w:p>
+    <w:p>
+      <w:pPr>
+        <w:pStyle w:val="Prrafodelista"/>
+        <w:ind w:left="720"/>
+        <w:rPr>
+          <w:rFonts w:ascii="Tahoma" w:hAnsi="Tahoma" w:cs="Tahoma"/>
+          <w:sz w:val="22"/>
+        </w:rPr>
+      </w:pPr>
+    </w:p>
+    <w:p>
+      <w:pPr>
+        <w:pStyle w:val="Prrafodelista"/>
+        <w:ind w:left="720"/>
+        <w:rPr>
+          <w:rFonts w:ascii="Tahoma" w:hAnsi="Tahoma" w:cs="Tahoma"/>
+          <w:sz w:val="22"/>
+        </w:rPr>
+      </w:pPr>
+      <w:r>
+        <w:rPr>
+          <w:rFonts w:ascii="Tahoma" w:hAnsi="Tahoma" w:cs="Tahoma"/>
+          <w:noProof/>
+          <w:sz w:val="22"/>
+        </w:rPr>
+        <w:drawing>
+          <wp:inline distT="0" distB="0" distL="0" distR="0" wp14:anchorId="36B4B26C" wp14:editId="4D2DA583">
+            <wp:extent cx="5612130" cy="1075055"/>
+            <wp:effectExtent l="0" t="0" r="7620" b="0"/>
+            <wp:docPr id="1" name="Imagen 1"/>
+            <wp:cNvGraphicFramePr>
+              <a:graphicFrameLocks xmlns:a="http://schemas.openxmlformats.org/drawingml/2006/main" noChangeAspect="1"/>
+            </wp:cNvGraphicFramePr>
+            <a:graphic xmlns:a="http://schemas.openxmlformats.org/drawingml/2006/main">
+              <a:graphicData uri="http://schemas.openxmlformats.org/drawingml/2006/picture">
+                <pic:pic xmlns:pic="http://schemas.openxmlformats.org/drawingml/2006/picture">
+                  <pic:nvPicPr>
+                    <pic:cNvPr id="1" name="200ThreadsPreubas.PNG"/>
+                    <pic:cNvPicPr/>
+                  </pic:nvPicPr>
+                  <pic:blipFill>
+                    <a:blip r:embed="rId10" cstate="print">
+                      <a:extLst>
+                        <a:ext uri="{28A0092B-C50C-407E-A947-70E740481C1C}">
+                          <a14:useLocalDpi xmlns:a14="http://schemas.microsoft.com/office/drawing/2010/main" val="0"/>
+                        </a:ext>
+                      </a:extLst>
+                    </a:blip>
+                    <a:stretch>
+                      <a:fillRect/>
+                    </a:stretch>
+                  </pic:blipFill>
+                  <pic:spPr>
+                    <a:xfrm>
+                      <a:off x="0" y="0"/>
+                      <a:ext cx="5612130" cy="1075055"/>
+                    </a:xfrm>
+                    <a:prstGeom prst="rect">
+                      <a:avLst/>
+                    </a:prstGeom>
+                  </pic:spPr>
+                </pic:pic>
+              </a:graphicData>
+            </a:graphic>
+          </wp:inline>
+        </w:drawing>
+      </w:r>
+    </w:p>
+    <w:p>
+      <w:pPr>
+        <w:pStyle w:val="Prrafodelista"/>
+        <w:ind w:left="720"/>
+        <w:rPr>
+          <w:rFonts w:ascii="Tahoma" w:hAnsi="Tahoma" w:cs="Tahoma"/>
+          <w:sz w:val="22"/>
+        </w:rPr>
+      </w:pPr>
+      <w:r>
+        <w:rPr>
+          <w:rFonts w:ascii="Tahoma" w:hAnsi="Tahoma" w:cs="Tahoma"/>
+          <w:sz w:val="22"/>
+        </w:rPr>
+        <w:t>Prueba 1 200 threads</w:t>
+      </w:r>
+    </w:p>
+    <w:p>
+      <w:pPr>
+        <w:pStyle w:val="Prrafodelista"/>
+        <w:ind w:left="720"/>
+        <w:rPr>
+          <w:rFonts w:ascii="Tahoma" w:hAnsi="Tahoma" w:cs="Tahoma"/>
+          <w:sz w:val="22"/>
+        </w:rPr>
+      </w:pPr>
+    </w:p>
+    <w:p>
+      <w:pPr>
+        <w:pStyle w:val="Prrafodelista"/>
+        <w:ind w:left="720"/>
+        <w:rPr>
+          <w:rFonts w:ascii="Tahoma" w:hAnsi="Tahoma" w:cs="Tahoma"/>
+          <w:sz w:val="22"/>
+        </w:rPr>
+      </w:pPr>
+      <w:r>
+        <w:rPr>
+          <w:rFonts w:ascii="Tahoma" w:hAnsi="Tahoma" w:cs="Tahoma"/>
+          <w:noProof/>
+          <w:sz w:val="22"/>
+        </w:rPr>
+        <w:drawing>
+          <wp:inline distT="0" distB="0" distL="0" distR="0" wp14:anchorId="6B3368FB" wp14:editId="2E4F4F95">
+            <wp:extent cx="5612130" cy="1174750"/>
+            <wp:effectExtent l="0" t="0" r="7620" b="6350"/>
+            <wp:docPr id="2" name="Imagen 2"/>
+            <wp:cNvGraphicFramePr>
+              <a:graphicFrameLocks xmlns:a="http://schemas.openxmlformats.org/drawingml/2006/main" noChangeAspect="1"/>
+            </wp:cNvGraphicFramePr>
+            <a:graphic xmlns:a="http://schemas.openxmlformats.org/drawingml/2006/main">
+              <a:graphicData uri="http://schemas.openxmlformats.org/drawingml/2006/picture">
+                <pic:pic xmlns:pic="http://schemas.openxmlformats.org/drawingml/2006/picture">
+                  <pic:nvPicPr>
+                    <pic:cNvPr id="2" name="200ThreadsPreubas2.PNG"/>
+                    <pic:cNvPicPr/>
+                  </pic:nvPicPr>
+                  <pic:blipFill>
+                    <a:blip r:embed="rId11" cstate="print">
+                      <a:extLst>
+                        <a:ext uri="{28A0092B-C50C-407E-A947-70E740481C1C}">
+                          <a14:useLocalDpi xmlns:a14="http://schemas.microsoft.com/office/drawing/2010/main" val="0"/>
+                        </a:ext>
+                      </a:extLst>
+                    </a:blip>
+                    <a:stretch>
+                      <a:fillRect/>
+                    </a:stretch>
+                  </pic:blipFill>
+                  <pic:spPr>
+                    <a:xfrm>
+                      <a:off x="0" y="0"/>
+                      <a:ext cx="5612130" cy="1174750"/>
+                    </a:xfrm>
+                    <a:prstGeom prst="rect">
+                      <a:avLst/>
+                    </a:prstGeom>
+                  </pic:spPr>
+                </pic:pic>
+              </a:graphicData>
+            </a:graphic>
+          </wp:inline>
+        </w:drawing>
+      </w:r>
+    </w:p>
+    <w:p>
+      <w:pPr>
+        <w:pStyle w:val="Prrafodelista"/>
+        <w:ind w:left="720"/>
+        <w:rPr>
+          <w:rFonts w:ascii="Tahoma" w:hAnsi="Tahoma" w:cs="Tahoma"/>
+          <w:sz w:val="22"/>
+        </w:rPr>
+      </w:pPr>
+      <w:r>
+        <w:rPr>
+          <w:rFonts w:ascii="Tahoma" w:hAnsi="Tahoma" w:cs="Tahoma"/>
+          <w:sz w:val="22"/>
+        </w:rPr>
+        <w:t>Prueba 2 200 threads</w:t>
+      </w:r>
+    </w:p>
+    <w:p>
+      <w:pPr>
+        <w:pStyle w:val="Prrafodelista"/>
+        <w:ind w:left="720"/>
+        <w:rPr>
+          <w:rFonts w:ascii="Tahoma" w:hAnsi="Tahoma" w:cs="Tahoma"/>
+          <w:sz w:val="22"/>
+        </w:rPr>
+      </w:pPr>
+    </w:p>
+    <w:p>
+      <w:pPr>
+        <w:pStyle w:val="Prrafodelista"/>
+        <w:ind w:left="720"/>
+        <w:rPr>
+          <w:rFonts w:ascii="Tahoma" w:hAnsi="Tahoma" w:cs="Tahoma"/>
+          <w:sz w:val="22"/>
+        </w:rPr>
+      </w:pPr>
+      <w:r>
+        <w:rPr>
+          <w:rFonts w:ascii="Tahoma" w:hAnsi="Tahoma" w:cs="Tahoma"/>
+          <w:noProof/>
+          <w:sz w:val="22"/>
+        </w:rPr>
+        <w:drawing>
+          <wp:inline distT="0" distB="0" distL="0" distR="0" wp14:anchorId="33ACDE46" wp14:editId="09D7E06D">
+            <wp:extent cx="5612130" cy="838200"/>
+            <wp:effectExtent l="0" t="0" r="7620" b="0"/>
+            <wp:docPr id="3" name="Imagen 3"/>
+            <wp:cNvGraphicFramePr>
+              <a:graphicFrameLocks xmlns:a="http://schemas.openxmlformats.org/drawingml/2006/main" noChangeAspect="1"/>
+            </wp:cNvGraphicFramePr>
+            <a:graphic xmlns:a="http://schemas.openxmlformats.org/drawingml/2006/main">
+              <a:graphicData uri="http://schemas.openxmlformats.org/drawingml/2006/picture">
+                <pic:pic xmlns:pic="http://schemas.openxmlformats.org/drawingml/2006/picture">
+                  <pic:nvPicPr>
+                    <pic:cNvPr id="3" name="400ThreadsPreubas.PNG"/>
+                    <pic:cNvPicPr/>
+                  </pic:nvPicPr>
+                  <pic:blipFill rotWithShape="1">
+                    <a:blip r:embed="rId12" cstate="print">
+                      <a:extLst>
+                        <a:ext uri="{28A0092B-C50C-407E-A947-70E740481C1C}">
+                          <a14:useLocalDpi xmlns:a14="http://schemas.microsoft.com/office/drawing/2010/main" val="0"/>
+                        </a:ext>
+                      </a:extLst>
+                    </a:blip>
+                    <a:srcRect b="59509"/>
+                    <a:stretch/>
+                  </pic:blipFill>
+                  <pic:spPr bwMode="auto">
+                    <a:xfrm>
+                      <a:off x="0" y="0"/>
+                      <a:ext cx="5612130" cy="838200"/>
+                    </a:xfrm>
+                    <a:prstGeom prst="rect">
+                      <a:avLst/>
+                    </a:prstGeom>
+                    <a:ln>
+                      <a:noFill/>
+                    </a:ln>
+                    <a:extLst>
+                      <a:ext uri="{53640926-AAD7-44D8-BBD7-CCE9431645EC}">
+                        <a14:shadowObscured xmlns:a14="http://schemas.microsoft.com/office/drawing/2010/main"/>
+                      </a:ext>
+                    </a:extLst>
+                  </pic:spPr>
+                </pic:pic>
+              </a:graphicData>
+            </a:graphic>
+          </wp:inline>
+        </w:drawing>
+      </w:r>
+    </w:p>
+    <w:p>
+      <w:pPr>
+        <w:pStyle w:val="Prrafodelista"/>
+        <w:ind w:left="720"/>
+        <w:rPr>
+          <w:rFonts w:ascii="Tahoma" w:hAnsi="Tahoma" w:cs="Tahoma"/>
+          <w:sz w:val="22"/>
+        </w:rPr>
+      </w:pPr>
+      <w:r>
+        <w:rPr>
+          <w:rFonts w:ascii="Tahoma" w:hAnsi="Tahoma" w:cs="Tahoma"/>
+          <w:sz w:val="22"/>
+        </w:rPr>
+        <w:t>Prueba 1 400 threads</w:t>
+      </w:r>
+    </w:p>
+    <w:p>
+      <w:pPr>
+        <w:pStyle w:val="Prrafodelista"/>
+        <w:ind w:left="720"/>
+        <w:rPr>
+          <w:rFonts w:ascii="Tahoma" w:hAnsi="Tahoma" w:cs="Tahoma"/>
+          <w:sz w:val="22"/>
+        </w:rPr>
+      </w:pPr>
+    </w:p>
+    <w:p>
+      <w:pPr>
+        <w:pStyle w:val="Prrafodelista"/>
+        <w:ind w:left="720"/>
+        <w:rPr>
+          <w:rFonts w:ascii="Tahoma" w:hAnsi="Tahoma" w:cs="Tahoma"/>
+          <w:sz w:val="22"/>
+        </w:rPr>
+      </w:pPr>
+    </w:p>
+    <w:p>
+      <w:pPr>
+        <w:pStyle w:val="Prrafodelista"/>
+        <w:ind w:left="720"/>
+        <w:rPr>
+          <w:rFonts w:ascii="Tahoma" w:hAnsi="Tahoma" w:cs="Tahoma"/>
+          <w:sz w:val="22"/>
+        </w:rPr>
+      </w:pPr>
+      <w:r>
+        <w:rPr>
+          <w:rFonts w:ascii="Tahoma" w:hAnsi="Tahoma" w:cs="Tahoma"/>
+          <w:noProof/>
+          <w:sz w:val="22"/>
+        </w:rPr>
+        <w:drawing>
+          <wp:inline distT="0" distB="0" distL="0" distR="0" wp14:anchorId="39C96388" wp14:editId="7DFC1924">
+            <wp:extent cx="5612130" cy="1243330"/>
+            <wp:effectExtent l="0" t="0" r="7620" b="0"/>
+            <wp:docPr id="4" name="Imagen 4"/>
+            <wp:cNvGraphicFramePr>
+              <a:graphicFrameLocks xmlns:a="http://schemas.openxmlformats.org/drawingml/2006/main" noChangeAspect="1"/>
+            </wp:cNvGraphicFramePr>
+            <a:graphic xmlns:a="http://schemas.openxmlformats.org/drawingml/2006/main">
+              <a:graphicData uri="http://schemas.openxmlformats.org/drawingml/2006/picture">
+                <pic:pic xmlns:pic="http://schemas.openxmlformats.org/drawingml/2006/picture">
+                  <pic:nvPicPr>
+                    <pic:cNvPr id="4" name="400ThreadsPreubas2.PNG"/>
+                    <pic:cNvPicPr/>
+                  </pic:nvPicPr>
+                  <pic:blipFill>
+                    <a:blip r:embed="rId13" cstate="print">
+                      <a:extLst>
+                        <a:ext uri="{28A0092B-C50C-407E-A947-70E740481C1C}">
+                          <a14:useLocalDpi xmlns:a14="http://schemas.microsoft.com/office/drawing/2010/main" val="0"/>
+                        </a:ext>
+                      </a:extLst>
+                    </a:blip>
+                    <a:stretch>
+                      <a:fillRect/>
+                    </a:stretch>
+                  </pic:blipFill>
+                  <pic:spPr>
+                    <a:xfrm>
+                      <a:off x="0" y="0"/>
+                      <a:ext cx="5612130" cy="1243330"/>
+                    </a:xfrm>
+                    <a:prstGeom prst="rect">
+                      <a:avLst/>
+                    </a:prstGeom>
+                  </pic:spPr>
+                </pic:pic>
+              </a:graphicData>
+            </a:graphic>
+          </wp:inline>
+        </w:drawing>
+      </w:r>
+      <w:r>
+        <w:rPr>
+          <w:rFonts w:ascii="Tahoma" w:hAnsi="Tahoma" w:cs="Tahoma"/>
+          <w:sz w:val="22"/>
+        </w:rPr>
+        <w:t>Prueba 2 400 threads</w:t>
+      </w:r>
+    </w:p>
+    <w:p>
+      <w:pPr>
+        <w:pStyle w:val="Prrafodelista"/>
+        <w:ind w:left="720"/>
+        <w:rPr>
+          <w:rFonts w:ascii="Tahoma" w:hAnsi="Tahoma" w:cs="Tahoma"/>
+          <w:sz w:val="22"/>
+        </w:rPr>
+      </w:pPr>
+    </w:p>
+    <w:p>
+      <w:pPr>
+        <w:pStyle w:val="Prrafodelista"/>
+        <w:ind w:left="720"/>
+        <w:rPr>
+          <w:rFonts w:ascii="Tahoma" w:hAnsi="Tahoma" w:cs="Tahoma"/>
+          <w:sz w:val="22"/>
+        </w:rPr>
+      </w:pPr>
+      <w:r>
+        <w:rPr>
+          <w:rFonts w:ascii="Tahoma" w:hAnsi="Tahoma" w:cs="Tahoma"/>
+          <w:noProof/>
+          <w:sz w:val="22"/>
+        </w:rPr>
+        <w:drawing>
+          <wp:inline distT="0" distB="0" distL="0" distR="0" wp14:anchorId="4B5D77E2" wp14:editId="5BCCF20A">
+            <wp:extent cx="5612130" cy="951230"/>
+            <wp:effectExtent l="0" t="0" r="7620" b="1270"/>
+            <wp:docPr id="5" name="Imagen 5"/>
+            <wp:cNvGraphicFramePr>
+              <a:graphicFrameLocks xmlns:a="http://schemas.openxmlformats.org/drawingml/2006/main" noChangeAspect="1"/>
+            </wp:cNvGraphicFramePr>
+            <a:graphic xmlns:a="http://schemas.openxmlformats.org/drawingml/2006/main">
+              <a:graphicData uri="http://schemas.openxmlformats.org/drawingml/2006/picture">
+                <pic:pic xmlns:pic="http://schemas.openxmlformats.org/drawingml/2006/picture">
+                  <pic:nvPicPr>
+                    <pic:cNvPr id="5" name="600ThreadsPreubas.PNG"/>
+                    <pic:cNvPicPr/>
+                  </pic:nvPicPr>
+                  <pic:blipFill>
+                    <a:blip r:embed="rId14" cstate="print">
+                      <a:extLst>
+                        <a:ext uri="{28A0092B-C50C-407E-A947-70E740481C1C}">
+                          <a14:useLocalDpi xmlns:a14="http://schemas.microsoft.com/office/drawing/2010/main" val="0"/>
+                        </a:ext>
+                      </a:extLst>
+                    </a:blip>
+                    <a:stretch>
+                      <a:fillRect/>
+                    </a:stretch>
+                  </pic:blipFill>
+                  <pic:spPr>
+                    <a:xfrm>
+                      <a:off x="0" y="0"/>
+                      <a:ext cx="5612130" cy="951230"/>
+                    </a:xfrm>
+                    <a:prstGeom prst="rect">
+                      <a:avLst/>
+                    </a:prstGeom>
+                  </pic:spPr>
+                </pic:pic>
+              </a:graphicData>
+            </a:graphic>
+          </wp:inline>
+        </w:drawing>
+      </w:r>
+    </w:p>
+    <w:p>
+      <w:pPr>
+        <w:pStyle w:val="Prrafodelista"/>
+        <w:ind w:left="720"/>
+        <w:rPr>
+          <w:rFonts w:ascii="Tahoma" w:hAnsi="Tahoma" w:cs="Tahoma"/>
+          <w:sz w:val="22"/>
+        </w:rPr>
+      </w:pPr>
+      <w:r>
+        <w:rPr>
+          <w:rFonts w:ascii="Tahoma" w:hAnsi="Tahoma" w:cs="Tahoma"/>
+          <w:sz w:val="22"/>
+        </w:rPr>
+        <w:t>Prueba 1 600 threads</w:t>
+      </w:r>
+    </w:p>
+    <w:p>
+      <w:pPr>
+        <w:pStyle w:val="Prrafodelista"/>
+        <w:ind w:left="720"/>
+        <w:rPr>
+          <w:rFonts w:ascii="Tahoma" w:hAnsi="Tahoma" w:cs="Tahoma"/>
+          <w:sz w:val="22"/>
+        </w:rPr>
+      </w:pPr>
+    </w:p>
+    <w:p>
+      <w:pPr>
+        <w:pStyle w:val="Prrafodelista"/>
+        <w:ind w:left="720"/>
+        <w:rPr>
+          <w:rFonts w:ascii="Tahoma" w:hAnsi="Tahoma" w:cs="Tahoma"/>
+          <w:sz w:val="22"/>
+        </w:rPr>
+      </w:pPr>
+      <w:r>
+        <w:rPr>
+          <w:rFonts w:ascii="Tahoma" w:hAnsi="Tahoma" w:cs="Tahoma"/>
+          <w:noProof/>
+          <w:sz w:val="22"/>
+        </w:rPr>
+        <w:lastRenderedPageBreak/>
+        <w:drawing>
+          <wp:inline distT="0" distB="0" distL="0" distR="0" wp14:anchorId="606E5AC6" wp14:editId="049D426A">
+            <wp:extent cx="5612130" cy="1139825"/>
+            <wp:effectExtent l="0" t="0" r="7620" b="3175"/>
+            <wp:docPr id="6" name="Imagen 6"/>
+            <wp:cNvGraphicFramePr>
+              <a:graphicFrameLocks xmlns:a="http://schemas.openxmlformats.org/drawingml/2006/main" noChangeAspect="1"/>
+            </wp:cNvGraphicFramePr>
+            <a:graphic xmlns:a="http://schemas.openxmlformats.org/drawingml/2006/main">
+              <a:graphicData uri="http://schemas.openxmlformats.org/drawingml/2006/picture">
+                <pic:pic xmlns:pic="http://schemas.openxmlformats.org/drawingml/2006/picture">
+                  <pic:nvPicPr>
+                    <pic:cNvPr id="6" name="600ThreadsPreubas2.PNG"/>
+                    <pic:cNvPicPr/>
+                  </pic:nvPicPr>
+                  <pic:blipFill>
+                    <a:blip r:embed="rId15" cstate="print">
+                      <a:extLst>
+                        <a:ext uri="{28A0092B-C50C-407E-A947-70E740481C1C}">
+                          <a14:useLocalDpi xmlns:a14="http://schemas.microsoft.com/office/drawing/2010/main" val="0"/>
+                        </a:ext>
+                      </a:extLst>
+                    </a:blip>
+                    <a:stretch>
+                      <a:fillRect/>
+                    </a:stretch>
+                  </pic:blipFill>
+                  <pic:spPr>
+                    <a:xfrm>
+                      <a:off x="0" y="0"/>
+                      <a:ext cx="5612130" cy="1139825"/>
+                    </a:xfrm>
+                    <a:prstGeom prst="rect">
+                      <a:avLst/>
+                    </a:prstGeom>
+                  </pic:spPr>
+                </pic:pic>
+              </a:graphicData>
+            </a:graphic>
+          </wp:inline>
+        </w:drawing>
+      </w:r>
+    </w:p>
+    <w:p>
+      <w:pPr>
+        <w:pStyle w:val="Prrafodelista"/>
+        <w:ind w:left="720"/>
+        <w:rPr>
+          <w:rFonts w:ascii="Tahoma" w:hAnsi="Tahoma" w:cs="Tahoma"/>
+          <w:sz w:val="22"/>
+        </w:rPr>
+      </w:pPr>
+      <w:r>
+        <w:rPr>
+          <w:rFonts w:ascii="Tahoma" w:hAnsi="Tahoma" w:cs="Tahoma"/>
+          <w:sz w:val="22"/>
+        </w:rPr>
+        <w:t>Prueba 2 600 threads</w:t>
+      </w:r>
+    </w:p>
+    <w:p>
+      <w:pPr>
+        <w:pStyle w:val="Prrafodelista"/>
+        <w:ind w:left="720"/>
+        <w:rPr>
+          <w:rFonts w:ascii="Tahoma" w:hAnsi="Tahoma" w:cs="Tahoma"/>
+          <w:sz w:val="22"/>
+        </w:rPr>
+      </w:pPr>
+    </w:p>
+    <w:p>
+      <w:pPr>
+        <w:pStyle w:val="Prrafodelista"/>
+        <w:ind w:left="720"/>
+        <w:rPr>
+          <w:rFonts w:ascii="Tahoma" w:hAnsi="Tahoma" w:cs="Tahoma"/>
+          <w:sz w:val="22"/>
+        </w:rPr>
+      </w:pPr>
+      <w:r>
+        <w:rPr>
+          <w:rFonts w:ascii="Tahoma" w:hAnsi="Tahoma" w:cs="Tahoma"/>
+          <w:noProof/>
+          <w:sz w:val="22"/>
+        </w:rPr>
+        <w:drawing>
+          <wp:inline distT="0" distB="0" distL="0" distR="0" wp14:anchorId="20097FE0" wp14:editId="277B8407">
+            <wp:extent cx="5612130" cy="808990"/>
+            <wp:effectExtent l="0" t="0" r="7620" b="0"/>
+            <wp:docPr id="7" name="Imagen 7"/>
+            <wp:cNvGraphicFramePr>
+              <a:graphicFrameLocks xmlns:a="http://schemas.openxmlformats.org/drawingml/2006/main" noChangeAspect="1"/>
+            </wp:cNvGraphicFramePr>
+            <a:graphic xmlns:a="http://schemas.openxmlformats.org/drawingml/2006/main">
+              <a:graphicData uri="http://schemas.openxmlformats.org/drawingml/2006/picture">
+                <pic:pic xmlns:pic="http://schemas.openxmlformats.org/drawingml/2006/picture">
+                  <pic:nvPicPr>
+                    <pic:cNvPr id="7" name="800ThreadsPreubas.PNG"/>
+                    <pic:cNvPicPr/>
+                  </pic:nvPicPr>
+                  <pic:blipFill>
+                    <a:blip r:embed="rId16" cstate="print">
+                      <a:extLst>
+                        <a:ext uri="{28A0092B-C50C-407E-A947-70E740481C1C}">
+                          <a14:useLocalDpi xmlns:a14="http://schemas.microsoft.com/office/drawing/2010/main" val="0"/>
+                        </a:ext>
+                      </a:extLst>
+                    </a:blip>
+                    <a:stretch>
+                      <a:fillRect/>
+                    </a:stretch>
+                  </pic:blipFill>
+                  <pic:spPr>
+                    <a:xfrm>
+                      <a:off x="0" y="0"/>
+                      <a:ext cx="5612130" cy="808990"/>
+                    </a:xfrm>
+                    <a:prstGeom prst="rect">
+                      <a:avLst/>
+                    </a:prstGeom>
+                  </pic:spPr>
+                </pic:pic>
+              </a:graphicData>
+            </a:graphic>
+          </wp:inline>
+        </w:drawing>
+      </w:r>
+    </w:p>
+    <w:p>
+      <w:pPr>
+        <w:pStyle w:val="Prrafodelista"/>
+        <w:ind w:left="720"/>
+        <w:rPr>
+          <w:rFonts w:ascii="Tahoma" w:hAnsi="Tahoma" w:cs="Tahoma"/>
+          <w:sz w:val="22"/>
+        </w:rPr>
+      </w:pPr>
+      <w:r>
+        <w:rPr>
+          <w:rFonts w:ascii="Tahoma" w:hAnsi="Tahoma" w:cs="Tahoma"/>
+          <w:sz w:val="22"/>
+        </w:rPr>
+        <w:t>Prueba 1 800 threads.</w:t>
+      </w:r>
+    </w:p>
+    <w:p>
+      <w:pPr>
+        <w:pStyle w:val="Prrafodelista"/>
+        <w:ind w:left="720"/>
+        <w:rPr>
+          <w:rFonts w:ascii="Tahoma" w:hAnsi="Tahoma" w:cs="Tahoma"/>
+          <w:sz w:val="22"/>
+        </w:rPr>
+      </w:pPr>
+    </w:p>
+    <w:p>
+      <w:pPr>
+        <w:pStyle w:val="Prrafodelista"/>
+        <w:ind w:left="720"/>
+        <w:rPr>
+          <w:rFonts w:ascii="Tahoma" w:hAnsi="Tahoma" w:cs="Tahoma"/>
+          <w:sz w:val="22"/>
+        </w:rPr>
+      </w:pPr>
+    </w:p>
+    <w:p>
+      <w:pPr>
+        <w:pStyle w:val="Prrafodelista"/>
+        <w:ind w:left="720"/>
+        <w:rPr>
+          <w:rFonts w:ascii="Tahoma" w:hAnsi="Tahoma" w:cs="Tahoma"/>
+          <w:sz w:val="22"/>
+        </w:rPr>
+      </w:pPr>
+      <w:r>
+        <w:rPr>
+          <w:rFonts w:ascii="Tahoma" w:hAnsi="Tahoma" w:cs="Tahoma"/>
+          <w:sz w:val="22"/>
+        </w:rPr>
+        <w:t xml:space="preserve">A partir de los resultados anteriores, se puede inferir que en la prueba de concurrencia alcanzaba su máximo número de usuarios entre 550 y 600. Puesto que después de 600 usuarios empezaría a sacar errores. </w:t>
+      </w:r>
+    </w:p>
+    <w:p>
+      <w:pPr>
+        <w:pStyle w:val="Prrafodelista"/>
+        <w:ind w:left="720"/>
+        <w:rPr>
+          <w:rFonts w:ascii="Tahoma" w:hAnsi="Tahoma" w:cs="Tahoma"/>
+          <w:sz w:val="22"/>
+        </w:rPr>
+      </w:pPr>
+    </w:p>
+    <w:p>
+      <w:pPr>
+        <w:pStyle w:val="Prrafodelista"/>
+        <w:ind w:left="720"/>
+        <w:rPr>
+          <w:rFonts w:ascii="Tahoma" w:hAnsi="Tahoma" w:cs="Tahoma"/>
+          <w:sz w:val="22"/>
+        </w:rPr>
+      </w:pPr>
+      <w:r>
+        <w:rPr>
+          <w:rFonts w:ascii="Tahoma" w:hAnsi="Tahoma" w:cs="Tahoma"/>
+          <w:sz w:val="22"/>
+        </w:rPr>
+        <w:t>Por otra parte, el desempeño de la aplicación es buena antes de llegar al máximo número de estudiantes, ya que no manda error y los tiempos de respuesta son rápidos.</w:t>
+      </w:r>
+    </w:p>
+    <w:p>
+      <w:pPr>
+        <w:pStyle w:val="Prrafodelista"/>
+        <w:ind w:left="720"/>
+        <w:rPr>
+          <w:rFonts w:ascii="Tahoma" w:hAnsi="Tahoma" w:cs="Tahoma"/>
+          <w:sz w:val="22"/>
+        </w:rPr>
+      </w:pPr>
+    </w:p>
+    <w:p>
+      <w:pPr>
+        <w:pStyle w:val="Prrafodelista"/>
+        <w:ind w:left="720"/>
+        <w:rPr>
+          <w:rFonts w:ascii="Tahoma" w:hAnsi="Tahoma" w:cs="Tahoma"/>
+          <w:b/>
+          <w:sz w:val="22"/>
+        </w:rPr>
+      </w:pPr>
+      <w:r>
+        <w:rPr>
+          <w:rFonts w:ascii="Tahoma" w:hAnsi="Tahoma" w:cs="Tahoma"/>
+          <w:b/>
+          <w:sz w:val="22"/>
+        </w:rPr>
+        <w:t>RampUp 3 segundos.</w:t>
+      </w:r>
+    </w:p>
+    <w:p>
+      <w:pPr>
+        <w:pStyle w:val="Prrafodelista"/>
+        <w:ind w:left="720"/>
+        <w:rPr>
+          <w:rFonts w:ascii="Tahoma" w:hAnsi="Tahoma" w:cs="Tahoma"/>
+          <w:b/>
+          <w:sz w:val="22"/>
+        </w:rPr>
+      </w:pPr>
+    </w:p>
+    <w:p>
+      <w:pPr>
+        <w:pStyle w:val="Prrafodelista"/>
+        <w:ind w:left="720"/>
+        <w:rPr>
+          <w:rFonts w:ascii="Tahoma" w:hAnsi="Tahoma" w:cs="Tahoma"/>
+          <w:b/>
+          <w:sz w:val="22"/>
+        </w:rPr>
+      </w:pPr>
+      <w:r>
+        <w:rPr>
+          <w:rFonts w:ascii="Tahoma" w:hAnsi="Tahoma" w:cs="Tahoma"/>
+          <w:b/>
+          <w:noProof/>
+          <w:sz w:val="22"/>
+        </w:rPr>
+        <w:drawing>
+          <wp:inline distT="0" distB="0" distL="0" distR="0" wp14:anchorId="4884B73E" wp14:editId="26768FEE">
+            <wp:extent cx="5612130" cy="838835"/>
+            <wp:effectExtent l="0" t="0" r="7620" b="0"/>
+            <wp:docPr id="9" name="Imagen 9"/>
+            <wp:cNvGraphicFramePr>
+              <a:graphicFrameLocks xmlns:a="http://schemas.openxmlformats.org/drawingml/2006/main" noChangeAspect="1"/>
+            </wp:cNvGraphicFramePr>
+            <a:graphic xmlns:a="http://schemas.openxmlformats.org/drawingml/2006/main">
+              <a:graphicData uri="http://schemas.openxmlformats.org/drawingml/2006/picture">
+                <pic:pic xmlns:pic="http://schemas.openxmlformats.org/drawingml/2006/picture">
+                  <pic:nvPicPr>
+                    <pic:cNvPr id="9" name="800RP31.PNG"/>
+                    <pic:cNvPicPr/>
+                  </pic:nvPicPr>
+                  <pic:blipFill>
+                    <a:blip r:embed="rId17" cstate="print">
+                      <a:extLst>
+                        <a:ext uri="{28A0092B-C50C-407E-A947-70E740481C1C}">
+                          <a14:useLocalDpi xmlns:a14="http://schemas.microsoft.com/office/drawing/2010/main" val="0"/>
+                        </a:ext>
+                      </a:extLst>
+                    </a:blip>
+                    <a:stretch>
+                      <a:fillRect/>
+                    </a:stretch>
+                  </pic:blipFill>
+                  <pic:spPr>
+                    <a:xfrm>
+                      <a:off x="0" y="0"/>
+                      <a:ext cx="5612130" cy="838835"/>
+                    </a:xfrm>
+                    <a:prstGeom prst="rect">
+                      <a:avLst/>
+                    </a:prstGeom>
+                  </pic:spPr>
+                </pic:pic>
+              </a:graphicData>
+            </a:graphic>
+          </wp:inline>
+        </w:drawing>
+      </w:r>
+    </w:p>
+    <w:p>
+      <w:pPr>
+        <w:pStyle w:val="Prrafodelista"/>
+        <w:ind w:left="720"/>
+        <w:rPr>
+          <w:rFonts w:ascii="Tahoma" w:hAnsi="Tahoma" w:cs="Tahoma"/>
+          <w:sz w:val="22"/>
+        </w:rPr>
+      </w:pPr>
+      <w:r>
+        <w:rPr>
+          <w:rFonts w:ascii="Tahoma" w:hAnsi="Tahoma" w:cs="Tahoma"/>
+          <w:sz w:val="22"/>
+        </w:rPr>
+        <w:t xml:space="preserve">Prueba 1 800 threads </w:t>
+      </w:r>
+    </w:p>
+    <w:p>
+      <w:pPr>
+        <w:pStyle w:val="Prrafodelista"/>
+        <w:ind w:left="720"/>
+        <w:rPr>
+          <w:rFonts w:ascii="Tahoma" w:hAnsi="Tahoma" w:cs="Tahoma"/>
+          <w:b/>
+          <w:sz w:val="22"/>
+        </w:rPr>
+      </w:pPr>
+    </w:p>
+    <w:p>
+      <w:pPr>
+        <w:pStyle w:val="Prrafodelista"/>
+        <w:ind w:left="720"/>
+        <w:rPr>
+          <w:rFonts w:ascii="Tahoma" w:hAnsi="Tahoma" w:cs="Tahoma"/>
+          <w:b/>
+          <w:sz w:val="22"/>
+        </w:rPr>
+      </w:pPr>
+      <w:r>
+        <w:rPr>
+          <w:rFonts w:ascii="Tahoma" w:hAnsi="Tahoma" w:cs="Tahoma"/>
+          <w:b/>
+          <w:noProof/>
+          <w:sz w:val="22"/>
+        </w:rPr>
+        <w:drawing>
+          <wp:inline distT="0" distB="0" distL="0" distR="0" wp14:anchorId="2D7C5F19" wp14:editId="1759206B">
+            <wp:extent cx="5612130" cy="875030"/>
+            <wp:effectExtent l="0" t="0" r="7620" b="1270"/>
+            <wp:docPr id="10" name="Imagen 10"/>
+            <wp:cNvGraphicFramePr>
+              <a:graphicFrameLocks xmlns:a="http://schemas.openxmlformats.org/drawingml/2006/main" noChangeAspect="1"/>
+            </wp:cNvGraphicFramePr>
+            <a:graphic xmlns:a="http://schemas.openxmlformats.org/drawingml/2006/main">
+              <a:graphicData uri="http://schemas.openxmlformats.org/drawingml/2006/picture">
+                <pic:pic xmlns:pic="http://schemas.openxmlformats.org/drawingml/2006/picture">
+                  <pic:nvPicPr>
+                    <pic:cNvPr id="10" name="800RP32.PNG"/>
+                    <pic:cNvPicPr/>
+                  </pic:nvPicPr>
+                  <pic:blipFill>
+                    <a:blip r:embed="rId18" cstate="print">
+                      <a:extLst>
+                        <a:ext uri="{28A0092B-C50C-407E-A947-70E740481C1C}">
+                          <a14:useLocalDpi xmlns:a14="http://schemas.microsoft.com/office/drawing/2010/main" val="0"/>
+                        </a:ext>
+                      </a:extLst>
+                    </a:blip>
+                    <a:stretch>
+                      <a:fillRect/>
+                    </a:stretch>
+                  </pic:blipFill>
+                  <pic:spPr>
+                    <a:xfrm>
+                      <a:off x="0" y="0"/>
+                      <a:ext cx="5612130" cy="875030"/>
+                    </a:xfrm>
+                    <a:prstGeom prst="rect">
+                      <a:avLst/>
+                    </a:prstGeom>
+                  </pic:spPr>
+                </pic:pic>
+              </a:graphicData>
+            </a:graphic>
+          </wp:inline>
+        </w:drawing>
+      </w:r>
+    </w:p>
+    <w:p>
+      <w:pPr>
+        <w:pStyle w:val="Prrafodelista"/>
+        <w:ind w:left="720"/>
+        <w:rPr>
+          <w:rFonts w:ascii="Tahoma" w:hAnsi="Tahoma" w:cs="Tahoma"/>
+          <w:sz w:val="22"/>
+        </w:rPr>
+      </w:pPr>
+      <w:r>
+        <w:rPr>
+          <w:rFonts w:ascii="Tahoma" w:hAnsi="Tahoma" w:cs="Tahoma"/>
+          <w:sz w:val="22"/>
+        </w:rPr>
+        <w:t>Prueba 2 800 threads</w:t>
+      </w:r>
+    </w:p>
+    <w:p>
+      <w:pPr>
+        <w:pStyle w:val="Prrafodelista"/>
+        <w:ind w:left="720"/>
+        <w:rPr>
+          <w:rFonts w:ascii="Tahoma" w:hAnsi="Tahoma" w:cs="Tahoma"/>
+          <w:b/>
+          <w:sz w:val="22"/>
+        </w:rPr>
+      </w:pPr>
+    </w:p>
+    <w:p>
+      <w:pPr>
+        <w:pStyle w:val="Prrafodelista"/>
+        <w:ind w:left="720"/>
+        <w:rPr>
+          <w:rFonts w:ascii="Tahoma" w:hAnsi="Tahoma" w:cs="Tahoma"/>
+          <w:b/>
+          <w:sz w:val="22"/>
+        </w:rPr>
+      </w:pPr>
+      <w:r>
+        <w:rPr>
+          <w:rFonts w:ascii="Tahoma" w:hAnsi="Tahoma" w:cs="Tahoma"/>
+          <w:b/>
+          <w:noProof/>
+          <w:sz w:val="22"/>
+        </w:rPr>
+        <w:lastRenderedPageBreak/>
+        <w:drawing>
+          <wp:inline distT="0" distB="0" distL="0" distR="0" wp14:anchorId="513D76A5" wp14:editId="3DFD869C">
+            <wp:extent cx="5612130" cy="1476375"/>
+            <wp:effectExtent l="0" t="0" r="7620" b="9525"/>
+            <wp:docPr id="11" name="Imagen 11"/>
+            <wp:cNvGraphicFramePr>
+              <a:graphicFrameLocks xmlns:a="http://schemas.openxmlformats.org/drawingml/2006/main" noChangeAspect="1"/>
+            </wp:cNvGraphicFramePr>
+            <a:graphic xmlns:a="http://schemas.openxmlformats.org/drawingml/2006/main">
+              <a:graphicData uri="http://schemas.openxmlformats.org/drawingml/2006/picture">
+                <pic:pic xmlns:pic="http://schemas.openxmlformats.org/drawingml/2006/picture">
+                  <pic:nvPicPr>
+                    <pic:cNvPr id="11" name="RP31800.PNG"/>
+                    <pic:cNvPicPr/>
+                  </pic:nvPicPr>
+                  <pic:blipFill>
+                    <a:blip r:embed="rId19" cstate="print">
+                      <a:extLst>
+                        <a:ext uri="{28A0092B-C50C-407E-A947-70E740481C1C}">
+                          <a14:useLocalDpi xmlns:a14="http://schemas.microsoft.com/office/drawing/2010/main" val="0"/>
+                        </a:ext>
+                      </a:extLst>
+                    </a:blip>
+                    <a:stretch>
+                      <a:fillRect/>
+                    </a:stretch>
+                  </pic:blipFill>
+                  <pic:spPr>
+                    <a:xfrm>
+                      <a:off x="0" y="0"/>
+                      <a:ext cx="5612130" cy="1476375"/>
+                    </a:xfrm>
+                    <a:prstGeom prst="rect">
+                      <a:avLst/>
+                    </a:prstGeom>
+                  </pic:spPr>
+                </pic:pic>
+              </a:graphicData>
+            </a:graphic>
+          </wp:inline>
+        </w:drawing>
+      </w:r>
+    </w:p>
+    <w:p>
+      <w:pPr>
+        <w:pStyle w:val="Prrafodelista"/>
+        <w:ind w:left="720"/>
+        <w:rPr>
+          <w:rFonts w:ascii="Tahoma" w:hAnsi="Tahoma" w:cs="Tahoma"/>
+          <w:sz w:val="22"/>
+        </w:rPr>
+      </w:pPr>
+      <w:r>
+        <w:rPr>
+          <w:rFonts w:ascii="Tahoma" w:hAnsi="Tahoma" w:cs="Tahoma"/>
+          <w:sz w:val="22"/>
+        </w:rPr>
+        <w:t>Prueba 1 de 1800 threads.</w:t>
+      </w:r>
+    </w:p>
+    <w:p>
+      <w:pPr>
+        <w:pStyle w:val="Prrafodelista"/>
+        <w:ind w:left="720"/>
+        <w:rPr>
+          <w:rFonts w:ascii="Tahoma" w:hAnsi="Tahoma" w:cs="Tahoma"/>
+          <w:sz w:val="22"/>
+        </w:rPr>
+      </w:pPr>
+    </w:p>
+    <w:p>
+      <w:pPr>
+        <w:pStyle w:val="Prrafodelista"/>
+        <w:ind w:left="720"/>
+        <w:rPr>
+          <w:rFonts w:ascii="Tahoma" w:hAnsi="Tahoma" w:cs="Tahoma"/>
+          <w:sz w:val="22"/>
+        </w:rPr>
+      </w:pPr>
+      <w:r>
+        <w:rPr>
+          <w:rFonts w:ascii="Tahoma" w:hAnsi="Tahoma" w:cs="Tahoma"/>
+          <w:sz w:val="22"/>
+        </w:rPr>
+        <w:t xml:space="preserve">Con base en los resultados anteriores, se puede ver que con un rampup más amplio (3 segundos) el número de usuarios conectados al mismo tiempo (concurrencia) se multiplica, a alrededor de 1740 usuarios. Esto es debido a que la carga del servidor disminuye. </w:t>
+      </w:r>
+    </w:p>
+    <w:p>
+      <w:pPr>
+        <w:pStyle w:val="Prrafodelista"/>
+        <w:ind w:left="720"/>
+        <w:rPr>
+          <w:rFonts w:ascii="Tahoma" w:hAnsi="Tahoma" w:cs="Tahoma"/>
+          <w:sz w:val="22"/>
+        </w:rPr>
+      </w:pPr>
+    </w:p>
+    <w:p>
+      <w:pPr>
+        <w:pStyle w:val="Prrafodelista"/>
+        <w:ind w:left="720"/>
+        <w:rPr>
+          <w:rFonts w:ascii="Tahoma" w:hAnsi="Tahoma" w:cs="Tahoma"/>
+          <w:sz w:val="22"/>
+        </w:rPr>
+      </w:pPr>
+    </w:p>
+    <w:p>
+      <w:pPr>
+        <w:pStyle w:val="Prrafodelista"/>
+        <w:ind w:left="720"/>
+        <w:rPr>
+          <w:rFonts w:ascii="Tahoma" w:hAnsi="Tahoma" w:cs="Tahoma"/>
+          <w:sz w:val="22"/>
+        </w:rPr>
+      </w:pPr>
+    </w:p>
+    <w:p>
+      <w:pPr>
         <w:rPr>
           <w:rFonts w:ascii="Tahoma" w:hAnsi="Tahoma" w:cs="Tahoma"/>
           <w:b/>
@@ -1302,31 +2048,20 @@
           <w:ilvl w:val="0"/>
           <w:numId w:val="5"/>
         </w:numPr>
-        <w:jc w:val="both"/>
-        <w:rPr>
-          <w:rFonts w:ascii="Tahoma" w:hAnsi="Tahoma" w:cs="Tahoma"/>
-          <w:b/>
-          <w:sz w:val="22"/>
-        </w:rPr>
-      </w:pPr>
-      <w:r>
-        <w:rPr>
-          <w:rFonts w:ascii="Tahoma" w:hAnsi="Tahoma" w:cs="Tahoma"/>
-          <w:b/>
-          <w:sz w:val="22"/>
-        </w:rPr>
-        <w:t xml:space="preserve">Analizar las aplicaciones </w:t>
-      </w:r>
-      <w:proofErr w:type="spellStart"/>
-      <w:r>
-        <w:rPr>
-          <w:rFonts w:ascii="Tahoma" w:hAnsi="Tahoma" w:cs="Tahoma"/>
-          <w:b/>
-          <w:sz w:val="22"/>
-        </w:rPr>
-        <w:t>Waze</w:t>
-      </w:r>
-      <w:proofErr w:type="spellEnd"/>
+        <w:rPr>
+          <w:rFonts w:ascii="Tahoma" w:hAnsi="Tahoma" w:cs="Tahoma"/>
+          <w:b/>
+          <w:sz w:val="22"/>
+        </w:rPr>
+      </w:pPr>
+      <w:r>
+        <w:rPr>
+          <w:rFonts w:ascii="Tahoma" w:hAnsi="Tahoma" w:cs="Tahoma"/>
+          <w:b/>
+          <w:sz w:val="22"/>
+        </w:rPr>
+        <w:t>Analizar las aplicaciones Waze</w:t>
+      </w:r>
       <w:r>
         <w:rPr>
           <w:rStyle w:val="Refdenotaalpie"/>
@@ -1381,19 +2116,578 @@
     </w:p>
     <w:p>
       <w:pPr>
-        <w:pStyle w:val="Prrafodelista"/>
-        <w:ind w:left="720"/>
-        <w:jc w:val="both"/>
-        <w:rPr>
-          <w:rFonts w:ascii="Tahoma" w:hAnsi="Tahoma" w:cs="Tahoma"/>
-          <w:b/>
-          <w:sz w:val="22"/>
-        </w:rPr>
-      </w:pPr>
-    </w:p>
-    <w:p>
-      <w:pPr>
-        <w:jc w:val="both"/>
+        <w:rPr>
+          <w:rFonts w:ascii="Tahoma" w:hAnsi="Tahoma" w:cs="Tahoma"/>
+          <w:b/>
+          <w:sz w:val="22"/>
+        </w:rPr>
+      </w:pPr>
+    </w:p>
+    <w:p>
+      <w:pPr>
+        <w:rPr>
+          <w:rFonts w:ascii="Tahoma" w:hAnsi="Tahoma" w:cs="Tahoma"/>
+          <w:b/>
+          <w:sz w:val="22"/>
+        </w:rPr>
+      </w:pPr>
+    </w:p>
+    <w:p>
+      <w:pPr>
+        <w:ind w:left="708"/>
+        <w:rPr>
+          <w:rFonts w:ascii="Tahoma" w:hAnsi="Tahoma" w:cs="Tahoma"/>
+          <w:b/>
+          <w:sz w:val="22"/>
+        </w:rPr>
+      </w:pPr>
+      <w:r>
+        <w:rPr>
+          <w:rFonts w:ascii="Tahoma" w:hAnsi="Tahoma" w:cs="Tahoma"/>
+          <w:b/>
+          <w:sz w:val="22"/>
+        </w:rPr>
+        <w:t>Skype</w:t>
+      </w:r>
+    </w:p>
+    <w:p>
+      <w:pPr>
+        <w:ind w:left="708"/>
+        <w:rPr>
+          <w:rFonts w:ascii="Tahoma" w:hAnsi="Tahoma" w:cs="Tahoma"/>
+          <w:b/>
+          <w:sz w:val="22"/>
+        </w:rPr>
+      </w:pPr>
+    </w:p>
+    <w:p>
+      <w:pPr>
+        <w:pStyle w:val="NormalWeb"/>
+        <w:shd w:val="clear" w:color="auto" w:fill="FFFFFF"/>
+        <w:spacing w:before="0" w:beforeAutospacing="0" w:after="360" w:afterAutospacing="0"/>
+        <w:ind w:left="720"/>
+        <w:textAlignment w:val="baseline"/>
+        <w:rPr>
+          <w:rStyle w:val="apple-converted-space"/>
+          <w:rFonts w:ascii="Arial" w:hAnsi="Arial" w:cs="Arial"/>
+          <w:color w:val="404040"/>
+          <w:sz w:val="23"/>
+          <w:szCs w:val="23"/>
+        </w:rPr>
+      </w:pPr>
+      <w:r>
+        <w:rPr>
+          <w:rFonts w:ascii="Arial" w:hAnsi="Arial" w:cs="Arial"/>
+          <w:color w:val="404040"/>
+          <w:sz w:val="23"/>
+          <w:szCs w:val="23"/>
+        </w:rPr>
+        <w:t xml:space="preserve">El protocolo de Skype corresponde a un protocolo de telefonía por internet </w:t>
+      </w:r>
+      <w:r>
+        <w:rPr>
+          <w:rFonts w:ascii="Arial" w:hAnsi="Arial" w:cs="Arial"/>
+          <w:noProof/>
+          <w:color w:val="404040"/>
+          <w:sz w:val="23"/>
+          <w:szCs w:val="23"/>
+        </w:rPr>
+        <w:drawing>
+          <wp:inline distT="0" distB="0" distL="0" distR="0" wp14:anchorId="4221F360" wp14:editId="2B828883">
+            <wp:extent cx="3314700" cy="2114550"/>
+            <wp:effectExtent l="0" t="0" r="0" b="0"/>
+            <wp:docPr id="12" name="Imagen 12" descr="https://i2.wp.com/letsbytecode.com/wp-content/uploads/2011/05/skype4.jpg"/>
+            <wp:cNvGraphicFramePr>
+              <a:graphicFrameLocks xmlns:a="http://schemas.openxmlformats.org/drawingml/2006/main" noChangeAspect="1"/>
+            </wp:cNvGraphicFramePr>
+            <a:graphic xmlns:a="http://schemas.openxmlformats.org/drawingml/2006/main">
+              <a:graphicData uri="http://schemas.openxmlformats.org/drawingml/2006/picture">
+                <pic:pic xmlns:pic="http://schemas.openxmlformats.org/drawingml/2006/picture">
+                  <pic:nvPicPr>
+                    <pic:cNvPr id="0" name="Picture 1" descr="https://i2.wp.com/letsbytecode.com/wp-content/uploads/2011/05/skype4.jpg"/>
+                    <pic:cNvPicPr>
+                      <a:picLocks noChangeAspect="1" noChangeArrowheads="1"/>
+                    </pic:cNvPicPr>
+                  </pic:nvPicPr>
+                  <pic:blipFill>
+                    <a:blip r:embed="rId20">
+                      <a:extLst>
+                        <a:ext uri="{28A0092B-C50C-407E-A947-70E740481C1C}">
+                          <a14:useLocalDpi xmlns:a14="http://schemas.microsoft.com/office/drawing/2010/main" val="0"/>
+                        </a:ext>
+                      </a:extLst>
+                    </a:blip>
+                    <a:srcRect/>
+                    <a:stretch>
+                      <a:fillRect/>
+                    </a:stretch>
+                  </pic:blipFill>
+                  <pic:spPr bwMode="auto">
+                    <a:xfrm>
+                      <a:off x="0" y="0"/>
+                      <a:ext cx="3314700" cy="2114550"/>
+                    </a:xfrm>
+                    <a:prstGeom prst="rect">
+                      <a:avLst/>
+                    </a:prstGeom>
+                    <a:noFill/>
+                    <a:ln>
+                      <a:noFill/>
+                    </a:ln>
+                  </pic:spPr>
+                </pic:pic>
+              </a:graphicData>
+            </a:graphic>
+          </wp:inline>
+        </w:drawing>
+      </w:r>
+      <w:r>
+        <w:rPr>
+          <w:rStyle w:val="apple-converted-space"/>
+          <w:rFonts w:ascii="Arial" w:hAnsi="Arial" w:cs="Arial"/>
+          <w:color w:val="404040"/>
+          <w:sz w:val="23"/>
+          <w:szCs w:val="23"/>
+        </w:rPr>
+        <w:t> </w:t>
+      </w:r>
+    </w:p>
+    <w:p>
+      <w:pPr>
+        <w:pStyle w:val="NormalWeb"/>
+        <w:shd w:val="clear" w:color="auto" w:fill="FFFFFF"/>
+        <w:spacing w:before="0" w:beforeAutospacing="0" w:after="360" w:afterAutospacing="0"/>
+        <w:ind w:left="720"/>
+        <w:textAlignment w:val="baseline"/>
+        <w:rPr>
+          <w:rFonts w:ascii="Arial" w:hAnsi="Arial" w:cs="Arial"/>
+          <w:color w:val="404040"/>
+          <w:sz w:val="23"/>
+          <w:szCs w:val="23"/>
+        </w:rPr>
+      </w:pPr>
+      <w:r>
+        <w:rPr>
+          <w:rFonts w:ascii="Arial" w:hAnsi="Arial" w:cs="Arial"/>
+          <w:color w:val="404040"/>
+          <w:sz w:val="23"/>
+          <w:szCs w:val="23"/>
+        </w:rPr>
+        <w:t>punto a punto, el cual se utiliza para movilizar tráfico encriptado de carácter VoIP –voz sobre protocolo de IP- entre los computadores de los “usuarios” de Skype –puntos-.</w:t>
+      </w:r>
+    </w:p>
+    <w:p>
+      <w:pPr>
+        <w:pStyle w:val="NormalWeb"/>
+        <w:shd w:val="clear" w:color="auto" w:fill="FFFFFF"/>
+        <w:spacing w:before="0" w:beforeAutospacing="0" w:after="360" w:afterAutospacing="0"/>
+        <w:ind w:left="720"/>
+        <w:textAlignment w:val="baseline"/>
+        <w:rPr>
+          <w:rFonts w:ascii="Arial" w:hAnsi="Arial" w:cs="Arial"/>
+          <w:color w:val="404040"/>
+          <w:sz w:val="23"/>
+          <w:szCs w:val="23"/>
+        </w:rPr>
+      </w:pPr>
+      <w:r>
+        <w:rPr>
+          <w:rFonts w:ascii="Arial" w:hAnsi="Arial" w:cs="Arial"/>
+          <w:color w:val="404040"/>
+          <w:sz w:val="23"/>
+          <w:szCs w:val="23"/>
+        </w:rPr>
+        <w:lastRenderedPageBreak/>
+        <w:t>Skype utiliza encriptación RCA para el signaling y AES para datos de voz. El protocolo –propietario- fue creado específicamente para sesiones de Skype, y no funciona con ningún otro estándar VoIP que no esté licenciado por Skype.</w:t>
+      </w:r>
+    </w:p>
+    <w:p>
+      <w:pPr>
+        <w:pStyle w:val="NormalWeb"/>
+        <w:shd w:val="clear" w:color="auto" w:fill="FFFFFF"/>
+        <w:spacing w:before="0" w:beforeAutospacing="0" w:after="360" w:afterAutospacing="0"/>
+        <w:ind w:left="720"/>
+        <w:textAlignment w:val="baseline"/>
+        <w:rPr>
+          <w:rFonts w:ascii="Arial" w:hAnsi="Arial" w:cs="Arial"/>
+          <w:color w:val="404040"/>
+          <w:sz w:val="23"/>
+          <w:szCs w:val="23"/>
+        </w:rPr>
+      </w:pPr>
+      <w:r>
+        <w:rPr>
+          <w:rFonts w:ascii="Arial" w:hAnsi="Arial" w:cs="Arial"/>
+          <w:color w:val="404040"/>
+          <w:sz w:val="23"/>
+          <w:szCs w:val="23"/>
+        </w:rPr>
+        <w:t>Skype requiere que los puertos 80 y 443 estén abiertos para el envío externo del Protocolo de Control de Transmisión, y recomienda que todos los puertos de destino sobre el 1024 se mantengan abiertos. Además, los puertos 5060 y 8000 deberían permanecer abiertos para la entrada y salida de transmisiones UDP. Skype prefiere UDP también para la transmisión de voz-.</w:t>
+      </w:r>
+    </w:p>
+    <w:p>
+      <w:pPr>
+        <w:pStyle w:val="NormalWeb"/>
+        <w:shd w:val="clear" w:color="auto" w:fill="FFFFFF"/>
+        <w:spacing w:before="0" w:beforeAutospacing="0" w:after="360" w:afterAutospacing="0"/>
+        <w:ind w:left="720"/>
+        <w:textAlignment w:val="baseline"/>
+        <w:rPr>
+          <w:rFonts w:ascii="Arial" w:hAnsi="Arial" w:cs="Arial"/>
+          <w:color w:val="404040"/>
+          <w:sz w:val="23"/>
+          <w:szCs w:val="23"/>
+        </w:rPr>
+      </w:pPr>
+      <w:r>
+        <w:rPr>
+          <w:rFonts w:ascii="Arial" w:hAnsi="Arial" w:cs="Arial"/>
+          <w:color w:val="404040"/>
+          <w:sz w:val="23"/>
+          <w:szCs w:val="23"/>
+        </w:rPr>
+        <w:t xml:space="preserve">Tomado de:                                                 </w:t>
+      </w:r>
+      <w:r>
+        <w:rPr>
+          <w:rFonts w:ascii="Arial" w:hAnsi="Arial" w:cs="Arial"/>
+          <w:color w:val="404040"/>
+          <w:sz w:val="23"/>
+          <w:szCs w:val="23"/>
+        </w:rPr>
+        <w:t>https://lavideoconf.wordpress.com/2014/11/25/el-protocolo-de-skype/</w:t>
+      </w:r>
+    </w:p>
+    <w:p>
+      <w:pPr>
+        <w:pStyle w:val="Prrafodelista"/>
+        <w:ind w:left="720"/>
+        <w:rPr>
+          <w:rFonts w:ascii="Tahoma" w:hAnsi="Tahoma" w:cs="Tahoma"/>
+          <w:b/>
+          <w:sz w:val="22"/>
+        </w:rPr>
+      </w:pPr>
+      <w:r>
+        <w:rPr>
+          <w:rFonts w:ascii="Tahoma" w:hAnsi="Tahoma" w:cs="Tahoma"/>
+          <w:b/>
+          <w:sz w:val="22"/>
+        </w:rPr>
+        <w:t>Netflix</w:t>
+      </w:r>
+    </w:p>
+    <w:p>
+      <w:pPr>
+        <w:rPr>
+          <w:rFonts w:ascii="Tahoma" w:hAnsi="Tahoma" w:cs="Tahoma"/>
+          <w:b/>
+          <w:sz w:val="22"/>
+        </w:rPr>
+      </w:pPr>
+    </w:p>
+    <w:p>
+      <w:pPr>
+        <w:rPr>
+          <w:rFonts w:ascii="Tahoma" w:hAnsi="Tahoma" w:cs="Tahoma"/>
+          <w:sz w:val="22"/>
+        </w:rPr>
+      </w:pPr>
+      <w:r>
+        <w:rPr>
+          <w:rFonts w:ascii="Tahoma" w:hAnsi="Tahoma" w:cs="Tahoma"/>
+          <w:b/>
+          <w:sz w:val="22"/>
+        </w:rPr>
+        <w:tab/>
+      </w:r>
+      <w:r>
+        <w:rPr>
+          <w:rFonts w:ascii="Tahoma" w:hAnsi="Tahoma" w:cs="Tahoma"/>
+          <w:sz w:val="22"/>
+        </w:rPr>
+        <w:t>El protocolo de comunicación que utiliza Netflix es Discovery and Launch(DIAL).</w:t>
+      </w:r>
+    </w:p>
+    <w:p>
+      <w:pPr>
+        <w:rPr>
+          <w:rFonts w:ascii="Tahoma" w:hAnsi="Tahoma" w:cs="Tahoma"/>
+          <w:sz w:val="22"/>
+        </w:rPr>
+      </w:pPr>
+      <w:r>
+        <w:rPr>
+          <w:rFonts w:ascii="Tahoma" w:hAnsi="Tahoma" w:cs="Tahoma"/>
+          <w:sz w:val="22"/>
+        </w:rPr>
+        <w:tab/>
+        <w:t xml:space="preserve">Este protocolo tiene dos componentes, DIAL Service Discovery y DIAL REST. El </w:t>
+      </w:r>
+      <w:r>
+        <w:rPr>
+          <w:rFonts w:ascii="Tahoma" w:hAnsi="Tahoma" w:cs="Tahoma"/>
+          <w:sz w:val="22"/>
+        </w:rPr>
+        <w:tab/>
+      </w:r>
+      <w:r>
+        <w:rPr>
+          <w:rFonts w:ascii="Tahoma" w:hAnsi="Tahoma" w:cs="Tahoma"/>
+          <w:sz w:val="22"/>
+        </w:rPr>
+        <w:tab/>
+        <w:t>DIAL Service Discovery habilita un DIAL client device para que descubran DIAL</w:t>
+      </w:r>
+      <w:r>
+        <w:rPr>
+          <w:rFonts w:ascii="Tahoma" w:hAnsi="Tahoma" w:cs="Tahoma"/>
+          <w:sz w:val="22"/>
+        </w:rPr>
+        <w:tab/>
+      </w:r>
+      <w:r>
+        <w:rPr>
+          <w:rFonts w:ascii="Tahoma" w:hAnsi="Tahoma" w:cs="Tahoma"/>
+          <w:sz w:val="22"/>
+        </w:rPr>
+        <w:tab/>
+        <w:t xml:space="preserve">servers en su segmento de red local y obtener acceso el DIAL REST Service </w:t>
+      </w:r>
+      <w:r>
+        <w:rPr>
+          <w:rFonts w:ascii="Tahoma" w:hAnsi="Tahoma" w:cs="Tahoma"/>
+          <w:sz w:val="22"/>
+        </w:rPr>
+        <w:tab/>
+      </w:r>
+      <w:r>
+        <w:rPr>
+          <w:rFonts w:ascii="Tahoma" w:hAnsi="Tahoma" w:cs="Tahoma"/>
+          <w:sz w:val="22"/>
+        </w:rPr>
+        <w:tab/>
+        <w:t xml:space="preserve">en esos dispositivos. El DIAL REST habilita al DIAL client a hacer querys, lanzar y </w:t>
+      </w:r>
+      <w:r>
+        <w:rPr>
+          <w:rFonts w:ascii="Tahoma" w:hAnsi="Tahoma" w:cs="Tahoma"/>
+          <w:sz w:val="22"/>
+        </w:rPr>
+        <w:tab/>
+        <w:t>opcionalmente parar aplicaciones en el DIAL Server device.</w:t>
+      </w:r>
+    </w:p>
+    <w:p>
+      <w:pPr>
+        <w:rPr>
+          <w:rFonts w:ascii="Tahoma" w:hAnsi="Tahoma" w:cs="Tahoma"/>
+          <w:sz w:val="22"/>
+        </w:rPr>
+      </w:pPr>
+    </w:p>
+    <w:p>
+      <w:pPr>
+        <w:rPr>
+          <w:rFonts w:ascii="Tahoma" w:hAnsi="Tahoma" w:cs="Tahoma"/>
+          <w:sz w:val="22"/>
+        </w:rPr>
+      </w:pPr>
+      <w:r>
+        <w:rPr>
+          <w:rFonts w:ascii="Tahoma" w:hAnsi="Tahoma" w:cs="Tahoma"/>
+          <w:sz w:val="22"/>
+        </w:rPr>
+        <w:tab/>
+        <w:t xml:space="preserve">Además, se infiere que por ser un servicio de Streaming este protocolo está basado </w:t>
+      </w:r>
+      <w:r>
+        <w:rPr>
+          <w:rFonts w:ascii="Tahoma" w:hAnsi="Tahoma" w:cs="Tahoma"/>
+          <w:sz w:val="22"/>
+        </w:rPr>
+        <w:tab/>
+        <w:t>en UDP.</w:t>
+      </w:r>
+    </w:p>
+    <w:p>
+      <w:pPr>
+        <w:rPr>
+          <w:rFonts w:ascii="Tahoma" w:hAnsi="Tahoma" w:cs="Tahoma"/>
+          <w:sz w:val="22"/>
+        </w:rPr>
+      </w:pPr>
+    </w:p>
+    <w:p>
+      <w:pPr>
+        <w:rPr>
+          <w:rFonts w:ascii="Tahoma" w:hAnsi="Tahoma" w:cs="Tahoma"/>
+          <w:sz w:val="22"/>
+        </w:rPr>
+      </w:pPr>
+      <w:r>
+        <w:rPr>
+          <w:rFonts w:ascii="Tahoma" w:hAnsi="Tahoma" w:cs="Tahoma"/>
+          <w:sz w:val="22"/>
+        </w:rPr>
+        <w:tab/>
+        <w:t xml:space="preserve">Tomado de: </w:t>
+      </w:r>
+    </w:p>
+    <w:p>
+      <w:pPr>
+        <w:pStyle w:val="Prrafodelista"/>
+        <w:ind w:left="720"/>
+        <w:rPr>
+          <w:rFonts w:ascii="Tahoma" w:hAnsi="Tahoma" w:cs="Tahoma"/>
+          <w:b/>
+          <w:sz w:val="22"/>
+        </w:rPr>
+      </w:pPr>
+      <w:hyperlink r:id="rId21" w:history="1">
+        <w:r>
+          <w:rPr>
+            <w:rStyle w:val="Hipervnculo"/>
+            <w:rFonts w:ascii="Tahoma" w:hAnsi="Tahoma" w:cs="Tahoma"/>
+            <w:sz w:val="22"/>
+            <w:szCs w:val="24"/>
+          </w:rPr>
+          <w:t>https://sites.google.com/a/dial-multiscreen.org/dial/dial-protocol-specification</w:t>
+        </w:r>
+      </w:hyperlink>
+    </w:p>
+    <w:p>
+      <w:pPr>
+        <w:pStyle w:val="Prrafodelista"/>
+        <w:ind w:left="720"/>
+        <w:rPr>
+          <w:rFonts w:ascii="Tahoma" w:hAnsi="Tahoma" w:cs="Tahoma"/>
+          <w:b/>
+          <w:sz w:val="22"/>
+        </w:rPr>
+      </w:pPr>
+    </w:p>
+    <w:p>
+      <w:pPr>
+        <w:pStyle w:val="Prrafodelista"/>
+        <w:ind w:left="720"/>
+        <w:rPr>
+          <w:rFonts w:ascii="Tahoma" w:hAnsi="Tahoma" w:cs="Tahoma"/>
+          <w:b/>
+          <w:sz w:val="22"/>
+        </w:rPr>
+      </w:pPr>
+    </w:p>
+    <w:p>
+      <w:pPr>
+        <w:pStyle w:val="Prrafodelista"/>
+        <w:ind w:left="720"/>
+        <w:rPr>
+          <w:rFonts w:ascii="Tahoma" w:hAnsi="Tahoma" w:cs="Tahoma"/>
+          <w:b/>
+          <w:sz w:val="22"/>
+        </w:rPr>
+      </w:pPr>
+      <w:r>
+        <w:rPr>
+          <w:rFonts w:ascii="Tahoma" w:hAnsi="Tahoma" w:cs="Tahoma"/>
+          <w:b/>
+          <w:sz w:val="22"/>
+        </w:rPr>
+        <w:t>Waze</w:t>
+      </w:r>
+    </w:p>
+    <w:p>
+      <w:pPr>
+        <w:pStyle w:val="Prrafodelista"/>
+        <w:ind w:left="720"/>
+        <w:rPr>
+          <w:rFonts w:ascii="Tahoma" w:hAnsi="Tahoma" w:cs="Tahoma"/>
+          <w:b/>
+          <w:sz w:val="22"/>
+        </w:rPr>
+      </w:pPr>
+    </w:p>
+    <w:p>
+      <w:pPr>
+        <w:pStyle w:val="Prrafodelista"/>
+        <w:ind w:left="720"/>
+        <w:rPr>
+          <w:rFonts w:ascii="Tahoma" w:hAnsi="Tahoma" w:cs="Tahoma"/>
+          <w:sz w:val="22"/>
+        </w:rPr>
+      </w:pPr>
+      <w:r>
+        <w:rPr>
+          <w:rFonts w:ascii="Tahoma" w:hAnsi="Tahoma" w:cs="Tahoma"/>
+          <w:sz w:val="22"/>
+        </w:rPr>
+        <w:t>Analizando la aplicación, se podría inferir que el protocolo de comunicación de WAZE esta basado en UDP, puesto que este tiene que enviar la ruta optima lo más rápido posible, para que el usuario empiece su recorrido.</w:t>
+      </w:r>
+    </w:p>
+    <w:p>
+      <w:pPr>
+        <w:pStyle w:val="Prrafodelista"/>
+        <w:ind w:left="720"/>
+        <w:rPr>
+          <w:rFonts w:ascii="Tahoma" w:hAnsi="Tahoma" w:cs="Tahoma"/>
+          <w:sz w:val="22"/>
+        </w:rPr>
+      </w:pPr>
+    </w:p>
+    <w:p>
+      <w:pPr>
+        <w:pStyle w:val="Prrafodelista"/>
+        <w:ind w:left="720"/>
+        <w:rPr>
+          <w:rFonts w:ascii="Tahoma" w:hAnsi="Tahoma" w:cs="Tahoma"/>
+          <w:sz w:val="22"/>
+        </w:rPr>
+      </w:pPr>
+      <w:r>
+        <w:rPr>
+          <w:rFonts w:ascii="Tahoma" w:hAnsi="Tahoma" w:cs="Tahoma"/>
+          <w:sz w:val="22"/>
+        </w:rPr>
+        <w:t>Puesto que no es estrictamente necesario un login para utilizar la aplicación, se supone que el servidor recibe request de cualquier dispositivo con la aplicación, por lo que el usuario solo haría la petición de ruta al servidor y el servidor a través de UDP  le daría la ruta optima.</w:t>
+      </w:r>
+    </w:p>
+    <w:p>
+      <w:pPr>
+        <w:pStyle w:val="Prrafodelista"/>
+        <w:ind w:left="720"/>
+        <w:rPr>
+          <w:rFonts w:ascii="Tahoma" w:hAnsi="Tahoma" w:cs="Tahoma"/>
+          <w:b/>
+          <w:sz w:val="22"/>
+        </w:rPr>
+      </w:pPr>
+    </w:p>
+    <w:p>
+      <w:pPr>
+        <w:pStyle w:val="Prrafodelista"/>
+        <w:ind w:left="720"/>
+        <w:rPr>
+          <w:rFonts w:ascii="Tahoma" w:hAnsi="Tahoma" w:cs="Tahoma"/>
+          <w:b/>
+          <w:sz w:val="22"/>
+          <w:u w:val="single"/>
+        </w:rPr>
+      </w:pPr>
+    </w:p>
+    <w:p>
+      <w:pPr>
+        <w:pStyle w:val="Prrafodelista"/>
+        <w:ind w:left="720"/>
+        <w:rPr>
+          <w:rFonts w:ascii="Tahoma" w:hAnsi="Tahoma" w:cs="Tahoma"/>
+          <w:b/>
+          <w:sz w:val="22"/>
+        </w:rPr>
+      </w:pPr>
+    </w:p>
+    <w:p>
+      <w:pPr>
         <w:rPr>
           <w:rFonts w:ascii="Tahoma" w:hAnsi="Tahoma" w:cs="Tahoma"/>
           <w:b/>
@@ -1428,42 +2722,51 @@
           <w:rFonts w:ascii="Tahoma" w:hAnsi="Tahoma" w:cs="Tahoma"/>
           <w:sz w:val="22"/>
         </w:rPr>
+        <w:t>RAM: 3,9 GB</w:t>
+      </w:r>
+    </w:p>
+    <w:p>
+      <w:pPr>
+        <w:rPr>
+          <w:rFonts w:ascii="Tahoma" w:hAnsi="Tahoma" w:cs="Tahoma"/>
+          <w:sz w:val="22"/>
+        </w:rPr>
+      </w:pPr>
+      <w:r>
+        <w:rPr>
+          <w:rFonts w:ascii="Tahoma" w:hAnsi="Tahoma" w:cs="Tahoma"/>
+          <w:sz w:val="22"/>
+        </w:rPr>
+        <w:t>CPU: 2,4 GHz, 2 núcleos.</w:t>
+      </w:r>
+    </w:p>
+    <w:p>
+      <w:pPr>
+        <w:rPr>
+          <w:rFonts w:ascii="Tahoma" w:hAnsi="Tahoma" w:cs="Tahoma"/>
+          <w:sz w:val="22"/>
+        </w:rPr>
+      </w:pPr>
+      <w:r>
+        <w:rPr>
+          <w:rFonts w:ascii="Tahoma" w:hAnsi="Tahoma" w:cs="Tahoma"/>
+          <w:sz w:val="22"/>
+        </w:rPr>
         <w:lastRenderedPageBreak/>
-        <w:t>RAM: 3,9 GB</w:t>
-      </w:r>
-    </w:p>
-    <w:p>
-      <w:pPr>
-        <w:rPr>
-          <w:rFonts w:ascii="Tahoma" w:hAnsi="Tahoma" w:cs="Tahoma"/>
-          <w:sz w:val="22"/>
-        </w:rPr>
-      </w:pPr>
-      <w:r>
-        <w:rPr>
-          <w:rFonts w:ascii="Tahoma" w:hAnsi="Tahoma" w:cs="Tahoma"/>
-          <w:sz w:val="22"/>
-        </w:rPr>
-        <w:t>CPU: 2,4 GHz, 2 núcleos.</w:t>
-      </w:r>
-    </w:p>
-    <w:p>
-      <w:pPr>
-        <w:rPr>
-          <w:rFonts w:ascii="Tahoma" w:hAnsi="Tahoma" w:cs="Tahoma"/>
-          <w:sz w:val="22"/>
-        </w:rPr>
-      </w:pPr>
-      <w:r>
-        <w:rPr>
-          <w:rFonts w:ascii="Tahoma" w:hAnsi="Tahoma" w:cs="Tahoma"/>
-          <w:sz w:val="22"/>
-        </w:rPr>
         <w:t>Procesadores lógicos: 4</w:t>
       </w:r>
       <w:bookmarkStart w:id="0" w:name="_GoBack"/>
       <w:bookmarkEnd w:id="0"/>
     </w:p>
+    <w:p>
+      <w:pPr>
+        <w:rPr>
+          <w:rFonts w:ascii="Tahoma" w:hAnsi="Tahoma" w:cs="Tahoma"/>
+          <w:sz w:val="22"/>
+        </w:rPr>
+      </w:pPr>
+    </w:p>
+    <w:p/>
     <w:sectPr>
       <w:pgSz w:w="12240" w:h="15840"/>
       <w:pgMar w:top="1417" w:right="1701" w:bottom="1417" w:left="1701" w:header="708" w:footer="708" w:gutter="0"/>
@@ -1475,7 +2778,7 @@
 </file>
 
 <file path=word/endnotes.xml><?xml version="1.0" encoding="utf-8"?>
-<w:endnotes xmlns:wpc="http://schemas.microsoft.com/office/word/2010/wordprocessingCanvas" xmlns:cx="http://schemas.microsoft.com/office/drawing/2014/chartex" xmlns:cx1="http://schemas.microsoft.com/office/drawing/2015/9/8/chartex" xmlns:cx2="http://schemas.microsoft.com/office/drawing/2015/10/21/chartex" xmlns:cx3="http://schemas.microsoft.com/office/drawing/2016/5/9/chartex" xmlns:cx4="http://schemas.microsoft.com/office/drawing/2016/5/10/chartex" xmlns:cx5="http://schemas.microsoft.com/office/drawing/2016/5/11/chartex" xmlns:cx6="http://schemas.microsoft.com/office/drawing/2016/5/12/chartex" xmlns:cx7="http://schemas.microsoft.com/office/drawing/2016/5/13/chartex" xmlns:cx8="http://schemas.microsoft.com/office/drawing/2016/5/14/chartex" xmlns:mc="http://schemas.openxmlformats.org/markup-compatibility/2006" xmlns:o="urn:schemas-microsoft-com:office:office" xmlns:r="http://schemas.openxmlformats.org/officeDocument/2006/relationships" xmlns:m="http://schemas.openxmlformats.org/officeDocument/2006/math" xmlns:v="urn:schemas-microsoft-com:vml" xmlns:wp14="http://schemas.microsoft.com/office/word/2010/wordprocessingDrawing" xmlns:wp="http://schemas.openxmlformats.org/drawingml/2006/wordprocessingDrawing" xmlns:w10="urn:schemas-microsoft-com:office:word" xmlns:w="http://schemas.openxmlformats.org/wordprocessingml/2006/main" xmlns:w14="http://schemas.microsoft.com/office/word/2010/wordml" xmlns:w15="http://schemas.microsoft.com/office/word/2012/wordml" xmlns:w16se="http://schemas.microsoft.com/office/word/2015/wordml/symex" xmlns:wpg="http://schemas.microsoft.com/office/word/2010/wordprocessingGroup" xmlns:wpi="http://schemas.microsoft.com/office/word/2010/wordprocessingInk" xmlns:wne="http://schemas.microsoft.com/office/word/2006/wordml" xmlns:wps="http://schemas.microsoft.com/office/word/2010/wordprocessingShape" mc:Ignorable="w14 w15 w16se wp14">
+<w:endnotes xmlns:wpc="http://schemas.microsoft.com/office/word/2010/wordprocessingCanvas" xmlns:cx="http://schemas.microsoft.com/office/drawing/2014/chartex" xmlns:cx1="http://schemas.microsoft.com/office/drawing/2015/9/8/chartex" xmlns:cx2="http://schemas.microsoft.com/office/drawing/2015/10/21/chartex" xmlns:cx3="http://schemas.microsoft.com/office/drawing/2016/5/9/chartex" xmlns:cx4="http://schemas.microsoft.com/office/drawing/2016/5/10/chartex" xmlns:cx5="http://schemas.microsoft.com/office/drawing/2016/5/11/chartex" xmlns:mc="http://schemas.openxmlformats.org/markup-compatibility/2006" xmlns:o="urn:schemas-microsoft-com:office:office" xmlns:r="http://schemas.openxmlformats.org/officeDocument/2006/relationships" xmlns:m="http://schemas.openxmlformats.org/officeDocument/2006/math" xmlns:v="urn:schemas-microsoft-com:vml" xmlns:wp14="http://schemas.microsoft.com/office/word/2010/wordprocessingDrawing" xmlns:wp="http://schemas.openxmlformats.org/drawingml/2006/wordprocessingDrawing" xmlns:w10="urn:schemas-microsoft-com:office:word" xmlns:w="http://schemas.openxmlformats.org/wordprocessingml/2006/main" xmlns:w14="http://schemas.microsoft.com/office/word/2010/wordml" xmlns:w15="http://schemas.microsoft.com/office/word/2012/wordml" xmlns:w16se="http://schemas.microsoft.com/office/word/2015/wordml/symex" xmlns:wpg="http://schemas.microsoft.com/office/word/2010/wordprocessingGroup" xmlns:wpi="http://schemas.microsoft.com/office/word/2010/wordprocessingInk" xmlns:wne="http://schemas.microsoft.com/office/word/2006/wordml" xmlns:wps="http://schemas.microsoft.com/office/word/2010/wordprocessingShape" mc:Ignorable="w14 w15 w16se wp14">
   <w:endnote w:type="separator" w:id="-1">
     <w:p>
       <w:r>
@@ -1494,7 +2797,7 @@
 </file>
 
 <file path=word/footnotes.xml><?xml version="1.0" encoding="utf-8"?>
-<w:footnotes xmlns:wpc="http://schemas.microsoft.com/office/word/2010/wordprocessingCanvas" xmlns:cx="http://schemas.microsoft.com/office/drawing/2014/chartex" xmlns:cx1="http://schemas.microsoft.com/office/drawing/2015/9/8/chartex" xmlns:cx2="http://schemas.microsoft.com/office/drawing/2015/10/21/chartex" xmlns:cx3="http://schemas.microsoft.com/office/drawing/2016/5/9/chartex" xmlns:cx4="http://schemas.microsoft.com/office/drawing/2016/5/10/chartex" xmlns:cx5="http://schemas.microsoft.com/office/drawing/2016/5/11/chartex" xmlns:cx6="http://schemas.microsoft.com/office/drawing/2016/5/12/chartex" xmlns:cx7="http://schemas.microsoft.com/office/drawing/2016/5/13/chartex" xmlns:cx8="http://schemas.microsoft.com/office/drawing/2016/5/14/chartex" xmlns:mc="http://schemas.openxmlformats.org/markup-compatibility/2006" xmlns:o="urn:schemas-microsoft-com:office:office" xmlns:r="http://schemas.openxmlformats.org/officeDocument/2006/relationships" xmlns:m="http://schemas.openxmlformats.org/officeDocument/2006/math" xmlns:v="urn:schemas-microsoft-com:vml" xmlns:wp14="http://schemas.microsoft.com/office/word/2010/wordprocessingDrawing" xmlns:wp="http://schemas.openxmlformats.org/drawingml/2006/wordprocessingDrawing" xmlns:w10="urn:schemas-microsoft-com:office:word" xmlns:w="http://schemas.openxmlformats.org/wordprocessingml/2006/main" xmlns:w14="http://schemas.microsoft.com/office/word/2010/wordml" xmlns:w15="http://schemas.microsoft.com/office/word/2012/wordml" xmlns:w16se="http://schemas.microsoft.com/office/word/2015/wordml/symex" xmlns:wpg="http://schemas.microsoft.com/office/word/2010/wordprocessingGroup" xmlns:wpi="http://schemas.microsoft.com/office/word/2010/wordprocessingInk" xmlns:wne="http://schemas.microsoft.com/office/word/2006/wordml" xmlns:wps="http://schemas.microsoft.com/office/word/2010/wordprocessingShape" mc:Ignorable="w14 w15 w16se wp14">
+<w:footnotes xmlns:wpc="http://schemas.microsoft.com/office/word/2010/wordprocessingCanvas" xmlns:cx="http://schemas.microsoft.com/office/drawing/2014/chartex" xmlns:cx1="http://schemas.microsoft.com/office/drawing/2015/9/8/chartex" xmlns:cx2="http://schemas.microsoft.com/office/drawing/2015/10/21/chartex" xmlns:cx3="http://schemas.microsoft.com/office/drawing/2016/5/9/chartex" xmlns:cx4="http://schemas.microsoft.com/office/drawing/2016/5/10/chartex" xmlns:cx5="http://schemas.microsoft.com/office/drawing/2016/5/11/chartex" xmlns:mc="http://schemas.openxmlformats.org/markup-compatibility/2006" xmlns:o="urn:schemas-microsoft-com:office:office" xmlns:r="http://schemas.openxmlformats.org/officeDocument/2006/relationships" xmlns:m="http://schemas.openxmlformats.org/officeDocument/2006/math" xmlns:v="urn:schemas-microsoft-com:vml" xmlns:wp14="http://schemas.microsoft.com/office/word/2010/wordprocessingDrawing" xmlns:wp="http://schemas.openxmlformats.org/drawingml/2006/wordprocessingDrawing" xmlns:w10="urn:schemas-microsoft-com:office:word" xmlns:w="http://schemas.openxmlformats.org/wordprocessingml/2006/main" xmlns:w14="http://schemas.microsoft.com/office/word/2010/wordml" xmlns:w15="http://schemas.microsoft.com/office/word/2012/wordml" xmlns:w16se="http://schemas.microsoft.com/office/word/2015/wordml/symex" xmlns:wpg="http://schemas.microsoft.com/office/word/2010/wordprocessingGroup" xmlns:wpi="http://schemas.microsoft.com/office/word/2010/wordprocessingInk" xmlns:wne="http://schemas.microsoft.com/office/word/2006/wordml" xmlns:wps="http://schemas.microsoft.com/office/word/2010/wordprocessingShape" mc:Ignorable="w14 w15 w16se wp14">
   <w:footnote w:type="separator" w:id="-1">
     <w:p>
       <w:r>
@@ -1655,7 +2958,7 @@
 </file>
 
 <file path=word/numbering.xml><?xml version="1.0" encoding="utf-8"?>
-<w:numbering xmlns:wpc="http://schemas.microsoft.com/office/word/2010/wordprocessingCanvas" xmlns:cx="http://schemas.microsoft.com/office/drawing/2014/chartex" xmlns:cx1="http://schemas.microsoft.com/office/drawing/2015/9/8/chartex" xmlns:cx2="http://schemas.microsoft.com/office/drawing/2015/10/21/chartex" xmlns:cx3="http://schemas.microsoft.com/office/drawing/2016/5/9/chartex" xmlns:cx4="http://schemas.microsoft.com/office/drawing/2016/5/10/chartex" xmlns:cx5="http://schemas.microsoft.com/office/drawing/2016/5/11/chartex" xmlns:cx6="http://schemas.microsoft.com/office/drawing/2016/5/12/chartex" xmlns:cx7="http://schemas.microsoft.com/office/drawing/2016/5/13/chartex" xmlns:cx8="http://schemas.microsoft.com/office/drawing/2016/5/14/chartex" xmlns:mc="http://schemas.openxmlformats.org/markup-compatibility/2006" xmlns:o="urn:schemas-microsoft-com:office:office" xmlns:r="http://schemas.openxmlformats.org/officeDocument/2006/relationships" xmlns:m="http://schemas.openxmlformats.org/officeDocument/2006/math" xmlns:v="urn:schemas-microsoft-com:vml" xmlns:wp14="http://schemas.microsoft.com/office/word/2010/wordprocessingDrawing" xmlns:wp="http://schemas.openxmlformats.org/drawingml/2006/wordprocessingDrawing" xmlns:w10="urn:schemas-microsoft-com:office:word" xmlns:w="http://schemas.openxmlformats.org/wordprocessingml/2006/main" xmlns:w14="http://schemas.microsoft.com/office/word/2010/wordml" xmlns:w15="http://schemas.microsoft.com/office/word/2012/wordml" xmlns:w16se="http://schemas.microsoft.com/office/word/2015/wordml/symex" xmlns:wpg="http://schemas.microsoft.com/office/word/2010/wordprocessingGroup" xmlns:wpi="http://schemas.microsoft.com/office/word/2010/wordprocessingInk" xmlns:wne="http://schemas.microsoft.com/office/word/2006/wordml" xmlns:wps="http://schemas.microsoft.com/office/word/2010/wordprocessingShape" mc:Ignorable="w14 w15 w16se wp14">
+<w:numbering xmlns:wpc="http://schemas.microsoft.com/office/word/2010/wordprocessingCanvas" xmlns:cx="http://schemas.microsoft.com/office/drawing/2014/chartex" xmlns:cx1="http://schemas.microsoft.com/office/drawing/2015/9/8/chartex" xmlns:cx2="http://schemas.microsoft.com/office/drawing/2015/10/21/chartex" xmlns:cx3="http://schemas.microsoft.com/office/drawing/2016/5/9/chartex" xmlns:cx4="http://schemas.microsoft.com/office/drawing/2016/5/10/chartex" xmlns:cx5="http://schemas.microsoft.com/office/drawing/2016/5/11/chartex" xmlns:mc="http://schemas.openxmlformats.org/markup-compatibility/2006" xmlns:o="urn:schemas-microsoft-com:office:office" xmlns:r="http://schemas.openxmlformats.org/officeDocument/2006/relationships" xmlns:m="http://schemas.openxmlformats.org/officeDocument/2006/math" xmlns:v="urn:schemas-microsoft-com:vml" xmlns:wp14="http://schemas.microsoft.com/office/word/2010/wordprocessingDrawing" xmlns:wp="http://schemas.openxmlformats.org/drawingml/2006/wordprocessingDrawing" xmlns:w10="urn:schemas-microsoft-com:office:word" xmlns:w="http://schemas.openxmlformats.org/wordprocessingml/2006/main" xmlns:w14="http://schemas.microsoft.com/office/word/2010/wordml" xmlns:w15="http://schemas.microsoft.com/office/word/2012/wordml" xmlns:w16se="http://schemas.microsoft.com/office/word/2015/wordml/symex" xmlns:wpg="http://schemas.microsoft.com/office/word/2010/wordprocessingGroup" xmlns:wpi="http://schemas.microsoft.com/office/word/2010/wordprocessingInk" xmlns:wne="http://schemas.microsoft.com/office/word/2006/wordml" xmlns:wps="http://schemas.microsoft.com/office/word/2010/wordprocessingShape" mc:Ignorable="w14 w15 w16se wp14">
   <w:abstractNum w:abstractNumId="0" w15:restartNumberingAfterBreak="0">
     <w:nsid w:val="0BC40F58"/>
     <w:multiLevelType w:val="hybridMultilevel"/>
@@ -2309,7 +3612,7 @@
     <w:lsdException w:name="Table Web 2" w:semiHidden="1" w:unhideWhenUsed="1"/>
     <w:lsdException w:name="Table Web 3" w:semiHidden="1" w:unhideWhenUsed="1"/>
     <w:lsdException w:name="Balloon Text" w:semiHidden="1" w:unhideWhenUsed="1"/>
-    <w:lsdException w:name="Table Grid" w:semiHidden="1" w:uiPriority="59" w:unhideWhenUsed="1"/>
+    <w:lsdException w:name="Table Grid" w:uiPriority="59"/>
     <w:lsdException w:name="Table Theme" w:semiHidden="1" w:unhideWhenUsed="1"/>
     <w:lsdException w:name="Placeholder Text" w:semiHidden="1"/>
     <w:lsdException w:name="No Spacing" w:uiPriority="1" w:qFormat="1"/>
@@ -2636,6 +3939,22 @@
     <w:basedOn w:val="Fuentedeprrafopredeter"/>
     <w:rsid w:val="006C3498"/>
   </w:style>
+  <w:style w:type="character" w:customStyle="1" w:styleId="apple-converted-space">
+    <w:name w:val="apple-converted-space"/>
+    <w:basedOn w:val="Fuentedeprrafopredeter"/>
+    <w:rsid w:val="00157D72"/>
+  </w:style>
+  <w:style w:type="paragraph" w:styleId="NormalWeb">
+    <w:name w:val="Normal (Web)"/>
+    <w:basedOn w:val="Normal"/>
+    <w:uiPriority w:val="99"/>
+    <w:semiHidden/>
+    <w:unhideWhenUsed/>
+    <w:rsid w:val="00157D72"/>
+    <w:pPr>
+      <w:spacing w:before="100" w:beforeAutospacing="1" w:after="100" w:afterAutospacing="1"/>
+    </w:pPr>
+  </w:style>
 </w:styles>
 </file>
 

</xml_diff>